<commit_message>
Create simplified analysis write-up
</commit_message>
<xml_diff>
--- a/simple.docx
+++ b/simple.docx
@@ -1,45 +1,19 @@
 
 <file path=word/document.xml><?xml version="1.0" encoding="utf-8"?>
-<w:document xmlns:w="http://schemas.openxmlformats.org/wordprocessingml/2006/main" xmlns:m="http://schemas.openxmlformats.org/officeDocument/2006/math" xmlns:r="http://schemas.openxmlformats.org/officeDocument/2006/relationships" xmlns:o="urn:schemas-microsoft-com:office:office" xmlns:v="urn:schemas-microsoft-com:vml" xmlns:w10="urn:schemas-microsoft-com:office:word" xmlns:a="http://schemas.openxmlformats.org/drawingml/2006/main" xmlns:pic="http://schemas.openxmlformats.org/drawingml/2006/picture" xmlns:wp="http://schemas.openxmlformats.org/drawingml/2006/wordprocessingDrawing">
+<w:document xmlns:wpc="http://schemas.microsoft.com/office/word/2010/wordprocessingCanvas" xmlns:cx="http://schemas.microsoft.com/office/drawing/2014/chartex" xmlns:cx1="http://schemas.microsoft.com/office/drawing/2015/9/8/chartex" xmlns:cx2="http://schemas.microsoft.com/office/drawing/2015/10/21/chartex" xmlns:cx3="http://schemas.microsoft.com/office/drawing/2016/5/9/chartex" xmlns:cx4="http://schemas.microsoft.com/office/drawing/2016/5/10/chartex" xmlns:cx5="http://schemas.microsoft.com/office/drawing/2016/5/11/chartex" xmlns:cx6="http://schemas.microsoft.com/office/drawing/2016/5/12/chartex" xmlns:cx7="http://schemas.microsoft.com/office/drawing/2016/5/13/chartex" xmlns:cx8="http://schemas.microsoft.com/office/drawing/2016/5/14/chartex" xmlns:mc="http://schemas.openxmlformats.org/markup-compatibility/2006" xmlns:aink="http://schemas.microsoft.com/office/drawing/2016/ink" xmlns:am3d="http://schemas.microsoft.com/office/drawing/2017/model3d" xmlns:o="urn:schemas-microsoft-com:office:office" xmlns:r="http://schemas.openxmlformats.org/officeDocument/2006/relationships" xmlns:m="http://schemas.openxmlformats.org/officeDocument/2006/math" xmlns:v="urn:schemas-microsoft-com:vml" xmlns:wp14="http://schemas.microsoft.com/office/word/2010/wordprocessingDrawing" xmlns:wp="http://schemas.openxmlformats.org/drawingml/2006/wordprocessingDrawing" xmlns:w10="urn:schemas-microsoft-com:office:word" xmlns:w="http://schemas.openxmlformats.org/wordprocessingml/2006/main" xmlns:w14="http://schemas.microsoft.com/office/word/2010/wordml" xmlns:w15="http://schemas.microsoft.com/office/word/2012/wordml" xmlns:w16cid="http://schemas.microsoft.com/office/word/2016/wordml/cid" xmlns:w16se="http://schemas.microsoft.com/office/word/2015/wordml/symex" xmlns:wpg="http://schemas.microsoft.com/office/word/2010/wordprocessingGroup" xmlns:wpi="http://schemas.microsoft.com/office/word/2010/wordprocessingInk" xmlns:wne="http://schemas.microsoft.com/office/word/2006/wordml" xmlns:wps="http://schemas.microsoft.com/office/word/2010/wordprocessingShape" mc:Ignorable="w14 w15 w16se w16cid wp14">
   <w:body>
     <w:p>
       <w:pPr>
         <w:pStyle w:val="Title"/>
-      </w:pPr>
-      <w:r>
-        <w:t xml:space="preserve">DEIJ</w:t>
-      </w:r>
-      <w:r>
-        <w:t xml:space="preserve"> </w:t>
-      </w:r>
-      <w:r>
-        <w:t xml:space="preserve">Listening</w:t>
-      </w:r>
-      <w:r>
-        <w:t xml:space="preserve"> </w:t>
-      </w:r>
-      <w:r>
-        <w:t xml:space="preserve">Tour</w:t>
-      </w:r>
-      <w:r>
-        <w:t xml:space="preserve"> </w:t>
-      </w:r>
-      <w:r>
-        <w:t xml:space="preserve">Themes</w:t>
-      </w:r>
-    </w:p>
-    <w:p>
-      <w:pPr>
-        <w:pStyle w:val="Author"/>
-      </w:pPr>
-      <w:r>
-        <w:t xml:space="preserve">Michael</w:t>
-      </w:r>
-      <w:r>
-        <w:t xml:space="preserve"> </w:t>
-      </w:r>
-      <w:r>
-        <w:t xml:space="preserve">Evans</w:t>
+        <w:rPr>
+          <w:color w:val="auto"/>
+        </w:rPr>
+      </w:pPr>
+      <w:r>
+        <w:rPr>
+          <w:color w:val="auto"/>
+        </w:rPr>
+        <w:t>DEIJ Listening Tour Themes</w:t>
       </w:r>
     </w:p>
     <w:p>
@@ -47,29 +21,23 @@
         <w:pStyle w:val="Date"/>
       </w:pPr>
       <w:r>
-        <w:t xml:space="preserve">March</w:t>
-      </w:r>
-      <w:r>
-        <w:t xml:space="preserve"> </w:t>
-      </w:r>
-      <w:r>
-        <w:t xml:space="preserve">30,</w:t>
-      </w:r>
-      <w:r>
-        <w:t xml:space="preserve"> </w:t>
-      </w:r>
-      <w:r>
-        <w:t xml:space="preserve">2020</w:t>
+        <w:t>March 30, 2020</w:t>
       </w:r>
     </w:p>
     <w:p>
       <w:pPr>
         <w:pStyle w:val="Heading2"/>
-      </w:pPr>
-      <w:bookmarkStart w:id="21" w:name="background"/>
-      <w:bookmarkEnd w:id="21"/>
-      <w:r>
-        <w:t xml:space="preserve">Background</w:t>
+        <w:rPr>
+          <w:color w:val="auto"/>
+        </w:rPr>
+      </w:pPr>
+      <w:bookmarkStart w:id="0" w:name="background"/>
+      <w:bookmarkEnd w:id="0"/>
+      <w:r>
+        <w:rPr>
+          <w:color w:val="auto"/>
+        </w:rPr>
+        <w:t>Background</w:t>
       </w:r>
     </w:p>
     <w:p>
@@ -77,25 +45,7 @@
         <w:pStyle w:val="FirstParagraph"/>
       </w:pPr>
       <w:r>
-        <w:t xml:space="preserve">The DEIJ working group previously conducted an organizational</w:t>
-      </w:r>
-      <w:r>
-        <w:t xml:space="preserve"> </w:t>
-      </w:r>
-      <w:r>
-        <w:t xml:space="preserve">‘</w:t>
-      </w:r>
-      <w:r>
-        <w:t xml:space="preserve">listening tour</w:t>
-      </w:r>
-      <w:r>
-        <w:t xml:space="preserve">’</w:t>
-      </w:r>
-      <w:r>
-        <w:t xml:space="preserve"> </w:t>
-      </w:r>
-      <w:r>
-        <w:t xml:space="preserve">in which members spoke with staff in each of Defenders’ departments and field offices to understand the current landscape of ongoing efforts related to Diversity, Equity, Inclusion, and Justice and identify where staff saw opportunities for growth in the organization. Defenders’ staff had a lot of constructive thoughts and distilling these ideas into actionable themes quickly became a challenge.</w:t>
+        <w:t>The DEIJ working group previously conducted an organizational ‘listening tour’ in which members spoke with staff in each of Defenders’ departments and field offices to understand the current landscape of ongoing efforts related to Diversity, Equity, Inclusion, and Justice and identify where staff saw opportunities for growth in the organization. Defenders’ staff had a lot of constructive thoughts and distilling these ideas into actionable themes quickly became a challenge.</w:t>
       </w:r>
     </w:p>
     <w:p>
@@ -103,35 +53,23 @@
         <w:pStyle w:val="BodyText"/>
       </w:pPr>
       <w:r>
-        <w:t xml:space="preserve">To help extract cohesive themes from these responses, we decided to try using a field of machine learning called</w:t>
-      </w:r>
-      <w:r>
-        <w:t xml:space="preserve"> </w:t>
-      </w:r>
-      <w:r>
-        <w:t xml:space="preserve">‘</w:t>
-      </w:r>
-      <w:r>
-        <w:t xml:space="preserve">Natural Language Processing</w:t>
-      </w:r>
-      <w:r>
-        <w:t xml:space="preserve">’</w:t>
-      </w:r>
-      <w:r>
-        <w:t xml:space="preserve"> </w:t>
-      </w:r>
-      <w:r>
-        <w:t xml:space="preserve">(NLP). The discipline of NLP covers a collection of techniques to automate the extraction of themes, sentiments, and associations from text. The working groups’ goal is to use these insights to help identify focal areas in which Defenders can improve our DEIJ practices. The DEIJ working group will use this insight to help inform the initiatives we will focus on in the coming year.</w:t>
+        <w:t>To help extract cohesive themes from these responses, we decided to try using a field of machine learning called ‘Natural Language Processing’ (NLP). The discipline of NLP covers a collection of techniques to automate the extraction of themes, sentiments, and associations from text. The working groups’ goal is to use these insights to help identify focal areas in which Defenders can improve our DEIJ practices. The DEIJ working group will use this insight to help inform the initiatives we will focus on in the coming year.</w:t>
       </w:r>
     </w:p>
     <w:p>
       <w:pPr>
         <w:pStyle w:val="Heading2"/>
-      </w:pPr>
-      <w:bookmarkStart w:id="22" w:name="our-findings"/>
-      <w:bookmarkEnd w:id="22"/>
-      <w:r>
-        <w:t xml:space="preserve">Our Findings:</w:t>
+        <w:rPr>
+          <w:color w:val="auto"/>
+        </w:rPr>
+      </w:pPr>
+      <w:bookmarkStart w:id="1" w:name="our-findings"/>
+      <w:bookmarkEnd w:id="1"/>
+      <w:r>
+        <w:rPr>
+          <w:color w:val="auto"/>
+        </w:rPr>
+        <w:t>Our Findings:</w:t>
       </w:r>
     </w:p>
     <w:p>
@@ -139,49 +77,167 @@
         <w:pStyle w:val="FirstParagraph"/>
       </w:pPr>
       <w:r>
-        <w:t xml:space="preserve">Altogether, we collected 363</w:t>
-      </w:r>
-      <w:r>
-        <w:t xml:space="preserve"> </w:t>
-      </w:r>
-      <w:r>
-        <w:t xml:space="preserve">‘</w:t>
-      </w:r>
-      <w:r>
-        <w:t xml:space="preserve">statements</w:t>
-      </w:r>
-      <w:r>
-        <w:t xml:space="preserve">’</w:t>
-      </w:r>
-      <w:r>
-        <w:t xml:space="preserve"> </w:t>
-      </w:r>
-      <w:r>
-        <w:t xml:space="preserve">from Defenders staff over the course of the listening tour. After processing and standardizing these statements, we were able to distill 4 focal areas:</w:t>
-      </w:r>
-      <w:r>
-        <w:t xml:space="preserve"> </w:t>
-      </w:r>
-      <w:r>
-        <w:t xml:space="preserve">1. Initiating a paid internship program</w:t>
-      </w:r>
-      <w:r>
-        <w:t xml:space="preserve"> </w:t>
-      </w:r>
-      <w:r>
-        <w:t xml:space="preserve">2. Engaging and working with tribal governments</w:t>
-      </w:r>
-      <w:r>
-        <w:t xml:space="preserve"> </w:t>
-      </w:r>
-      <w:r>
-        <w:t xml:space="preserve">3. Using social media to engage more diverse audiences</w:t>
-      </w:r>
-      <w:r>
-        <w:t xml:space="preserve"> </w:t>
-      </w:r>
-      <w:r>
-        <w:t xml:space="preserve">4. Defining equitable hiring protocols and providing training</w:t>
+        <w:t>Altogether, we collected 363 ‘statements’ from Defenders staff over the course of the listening tour. After processing and standardizing these statements, we were able to distill four focal areas:</w:t>
+      </w:r>
+    </w:p>
+    <w:p>
+      <w:pPr>
+        <w:pStyle w:val="Compact"/>
+        <w:numPr>
+          <w:ilvl w:val="0"/>
+          <w:numId w:val="3"/>
+        </w:numPr>
+      </w:pPr>
+      <w:r>
+        <w:t>Initiating a paid internship program</w:t>
+      </w:r>
+    </w:p>
+    <w:p>
+      <w:pPr>
+        <w:pStyle w:val="Compact"/>
+        <w:numPr>
+          <w:ilvl w:val="0"/>
+          <w:numId w:val="3"/>
+        </w:numPr>
+      </w:pPr>
+      <w:r>
+        <w:t>Engaging and working with tribal governments</w:t>
+      </w:r>
+    </w:p>
+    <w:p>
+      <w:pPr>
+        <w:pStyle w:val="Compact"/>
+        <w:numPr>
+          <w:ilvl w:val="0"/>
+          <w:numId w:val="3"/>
+        </w:numPr>
+      </w:pPr>
+      <w:r>
+        <w:t>Using social media to engage more diverse audiences</w:t>
+      </w:r>
+    </w:p>
+    <w:p>
+      <w:pPr>
+        <w:pStyle w:val="Compact"/>
+        <w:numPr>
+          <w:ilvl w:val="0"/>
+          <w:numId w:val="3"/>
+        </w:numPr>
+      </w:pPr>
+      <w:r>
+        <w:t>Defining equitable hiring protocols and providing training</w:t>
+      </w:r>
+    </w:p>
+    <w:p>
+      <w:pPr>
+        <w:pStyle w:val="FirstParagraph"/>
+      </w:pPr>
+      <w:r>
+        <w:t>Although we used several methods</w:t>
+      </w:r>
+      <w:r>
+        <w:t xml:space="preserve">, the </w:t>
+      </w:r>
+      <w:r>
+        <w:t xml:space="preserve">most informative analysis that </w:t>
+      </w:r>
+      <w:r>
+        <w:t>helped us to arrive at</w:t>
+      </w:r>
+      <w:r>
+        <w:t xml:space="preserve"> this list was </w:t>
+      </w:r>
+      <w:r>
+        <w:t xml:space="preserve">examining </w:t>
+      </w:r>
+      <w:r>
+        <w:t>the most frequently used</w:t>
+      </w:r>
+      <w:r>
+        <w:t xml:space="preserve"> two-word phrases, or ‘</w:t>
+      </w:r>
+      <w:proofErr w:type="gramStart"/>
+      <w:r>
+        <w:t>bigrams’</w:t>
+      </w:r>
+      <w:proofErr w:type="gramEnd"/>
+      <w:r>
+        <w:t>.</w:t>
+      </w:r>
+    </w:p>
+    <w:p>
+      <w:pPr>
+        <w:pStyle w:val="FirstParagraph"/>
+      </w:pPr>
+      <w:r>
+        <w:rPr>
+          <w:noProof/>
+        </w:rPr>
+        <w:lastRenderedPageBreak/>
+        <w:drawing>
+          <wp:inline distT="0" distB="0" distL="0" distR="0" wp14:anchorId="507B656D" wp14:editId="575F4789">
+            <wp:extent cx="5943600" cy="3818255"/>
+            <wp:effectExtent l="0" t="0" r="0" b="0"/>
+            <wp:docPr id="1" name="Picture 1"/>
+            <wp:cNvGraphicFramePr>
+              <a:graphicFrameLocks xmlns:a="http://schemas.openxmlformats.org/drawingml/2006/main" noChangeAspect="1"/>
+            </wp:cNvGraphicFramePr>
+            <a:graphic xmlns:a="http://schemas.openxmlformats.org/drawingml/2006/main">
+              <a:graphicData uri="http://schemas.openxmlformats.org/drawingml/2006/picture">
+                <pic:pic xmlns:pic="http://schemas.openxmlformats.org/drawingml/2006/picture">
+                  <pic:nvPicPr>
+                    <pic:cNvPr id="0" name="Picture 1"/>
+                    <pic:cNvPicPr>
+                      <a:picLocks noChangeAspect="1" noChangeArrowheads="1"/>
+                    </pic:cNvPicPr>
+                  </pic:nvPicPr>
+                  <pic:blipFill>
+                    <a:blip r:embed="rId7">
+                      <a:extLst>
+                        <a:ext uri="{28A0092B-C50C-407E-A947-70E740481C1C}">
+                          <a14:useLocalDpi xmlns:a14="http://schemas.microsoft.com/office/drawing/2010/main" val="0"/>
+                        </a:ext>
+                      </a:extLst>
+                    </a:blip>
+                    <a:srcRect/>
+                    <a:stretch>
+                      <a:fillRect/>
+                    </a:stretch>
+                  </pic:blipFill>
+                  <pic:spPr bwMode="auto">
+                    <a:xfrm>
+                      <a:off x="0" y="0"/>
+                      <a:ext cx="5943600" cy="3818255"/>
+                    </a:xfrm>
+                    <a:prstGeom prst="rect">
+                      <a:avLst/>
+                    </a:prstGeom>
+                    <a:noFill/>
+                    <a:ln>
+                      <a:noFill/>
+                    </a:ln>
+                  </pic:spPr>
+                </pic:pic>
+              </a:graphicData>
+            </a:graphic>
+          </wp:inline>
+        </w:drawing>
+      </w:r>
+    </w:p>
+    <w:p>
+      <w:pPr>
+        <w:pStyle w:val="FirstParagraph"/>
+      </w:pPr>
+      <w:r>
+        <w:t xml:space="preserve">These were the most frequently occurring two-word phrases (that consisted of meaningful words) that appeared across all the responses gathered during the listening tour. These phrases are helpful because each represents an intuitive concept. </w:t>
+      </w:r>
+    </w:p>
+    <w:p>
+      <w:pPr>
+        <w:pStyle w:val="FirstParagraph"/>
+      </w:pPr>
+      <w:r>
+        <w:t>To get an even better sense of the relative importance of these concepts we measured not only how often each bigram was mentioned overall, but how many different departments mentioned them.</w:t>
       </w:r>
     </w:p>
     <w:p>
@@ -189,33 +245,82 @@
         <w:pStyle w:val="BodyText"/>
       </w:pPr>
       <w:r>
-        <w:t xml:space="preserve">While there were several analyses and some interpretation needed to arrive at this list, the process can best be visualized by the frequency of two-word phrases, or</w:t>
-      </w:r>
-      <w:r>
-        <w:t xml:space="preserve"> </w:t>
-      </w:r>
-      <w:r>
-        <w:t xml:space="preserve">‘</w:t>
-      </w:r>
-      <w:r>
-        <w:t xml:space="preserve">bigrams</w:t>
-      </w:r>
-      <w:r>
-        <w:t xml:space="preserve">’</w:t>
-      </w:r>
-      <w:r>
-        <w:t xml:space="preserve">:</w:t>
-      </w:r>
-    </w:p>
-    <w:p>
-      <w:pPr>
-        <w:pStyle w:val="SourceCode"/>
-      </w:pPr>
-      <w:r>
         <w:rPr>
-          <w:rStyle w:val="VerbatimChar"/>
+          <w:noProof/>
         </w:rPr>
-        <w:t xml:space="preserve">## PhantomJS not found. You can install it with webshot::install_phantomjs(). If it is installed, please make sure the phantomjs executable can be found via the PATH variable.</w:t>
+        <w:lastRenderedPageBreak/>
+        <w:drawing>
+          <wp:inline distT="0" distB="0" distL="0" distR="0" wp14:anchorId="7D01813B" wp14:editId="5D617956">
+            <wp:extent cx="5943600" cy="3818255"/>
+            <wp:effectExtent l="0" t="0" r="0" b="0"/>
+            <wp:docPr id="2" name="Picture 2"/>
+            <wp:cNvGraphicFramePr>
+              <a:graphicFrameLocks xmlns:a="http://schemas.openxmlformats.org/drawingml/2006/main" noChangeAspect="1"/>
+            </wp:cNvGraphicFramePr>
+            <a:graphic xmlns:a="http://schemas.openxmlformats.org/drawingml/2006/main">
+              <a:graphicData uri="http://schemas.openxmlformats.org/drawingml/2006/picture">
+                <pic:pic xmlns:pic="http://schemas.openxmlformats.org/drawingml/2006/picture">
+                  <pic:nvPicPr>
+                    <pic:cNvPr id="0" name="Picture 3"/>
+                    <pic:cNvPicPr>
+                      <a:picLocks noChangeAspect="1" noChangeArrowheads="1"/>
+                    </pic:cNvPicPr>
+                  </pic:nvPicPr>
+                  <pic:blipFill>
+                    <a:blip r:embed="rId8">
+                      <a:extLst>
+                        <a:ext uri="{28A0092B-C50C-407E-A947-70E740481C1C}">
+                          <a14:useLocalDpi xmlns:a14="http://schemas.microsoft.com/office/drawing/2010/main" val="0"/>
+                        </a:ext>
+                      </a:extLst>
+                    </a:blip>
+                    <a:srcRect/>
+                    <a:stretch>
+                      <a:fillRect/>
+                    </a:stretch>
+                  </pic:blipFill>
+                  <pic:spPr bwMode="auto">
+                    <a:xfrm>
+                      <a:off x="0" y="0"/>
+                      <a:ext cx="5943600" cy="3818255"/>
+                    </a:xfrm>
+                    <a:prstGeom prst="rect">
+                      <a:avLst/>
+                    </a:prstGeom>
+                    <a:noFill/>
+                    <a:ln>
+                      <a:noFill/>
+                    </a:ln>
+                  </pic:spPr>
+                </pic:pic>
+              </a:graphicData>
+            </a:graphic>
+          </wp:inline>
+        </w:drawing>
+      </w:r>
+    </w:p>
+    <w:p>
+      <w:pPr>
+        <w:pStyle w:val="BodyText"/>
+      </w:pPr>
+      <w:r>
+        <w:t>Taking the bigrams that appear in the top right portion of this plot provided us with a solid definition of major domains in which Defenders could focus our DEIJ efforts: paid internships; social media, tribal governments/indigenous communities; hiring practices.</w:t>
+      </w:r>
+    </w:p>
+    <w:p>
+      <w:pPr>
+        <w:pStyle w:val="Heading2"/>
+        <w:rPr>
+          <w:color w:val="auto"/>
+        </w:rPr>
+      </w:pPr>
+      <w:bookmarkStart w:id="2" w:name="conclusion"/>
+      <w:bookmarkEnd w:id="2"/>
+      <w:r>
+        <w:rPr>
+          <w:color w:val="auto"/>
+        </w:rPr>
+        <w:t>Conclusion</w:t>
       </w:r>
     </w:p>
     <w:p>
@@ -223,53 +328,114 @@
         <w:pStyle w:val="FirstParagraph"/>
       </w:pPr>
       <w:r>
-        <w:t xml:space="preserve">These were the most frequently occurring two-word phrases (that consisted of meaningful words) that appeared across all the responses gathered during the listening tour. These phrases are helpful because each represents an intuitive concept. To get an even better sense of the relative importance of these concepts we measured not only how often each bigram was mentioned overall, but how many different departments mentioned them.</w:t>
-      </w:r>
-    </w:p>
-    <w:p>
-      <w:pPr>
-        <w:pStyle w:val="BodyText"/>
-      </w:pPr>
-      <w:r>
-        <w:t xml:space="preserve">Taking the bigrams that appear in the top right portion of this plot provided us with a solid definition of major domains in which Defenders could focus our DEIJ efforts: paid internships; social media, tribal governments/indigenous communities; hiring practices.</w:t>
-      </w:r>
-    </w:p>
-    <w:p>
-      <w:pPr>
-        <w:pStyle w:val="Heading2"/>
-      </w:pPr>
-      <w:bookmarkStart w:id="23" w:name="conclusion"/>
-      <w:bookmarkEnd w:id="23"/>
-      <w:r>
-        <w:t xml:space="preserve">Conclusion</w:t>
-      </w:r>
-    </w:p>
-    <w:p>
-      <w:pPr>
-        <w:pStyle w:val="FirstParagraph"/>
-      </w:pPr>
-      <w:r>
-        <w:t xml:space="preserve">We were able to use Natural Language Processing to quickly and objectively filter through thoughts provided by Defenders’ staff during the DEIJ listening tour to extract the most salient terms, sentiments, and themes. Using automated processes provides a replicable method for identifying themes and priorities in the future, should Defenders conduct similar or more extended social surveys. The four themes that we identified will help guide the DEIJ working group as we craft a strategy and list of objectives for our work.</w:t>
-      </w:r>
-    </w:p>
-    <w:sectPr/>
+        <w:t>We were able to use Natural Language Processing to quickly and objectively filter through thoughts provided by</w:t>
+      </w:r>
+      <w:bookmarkStart w:id="3" w:name="_GoBack"/>
+      <w:bookmarkEnd w:id="3"/>
+      <w:r>
+        <w:t xml:space="preserve"> Defenders’ staff during the DEIJ listening tour to extract the most salient terms, sentiments, and themes. </w:t>
+      </w:r>
+      <w:r>
+        <w:t xml:space="preserve">If you are interested in the full process and methods, check out </w:t>
+      </w:r>
+      <w:commentRangeStart w:id="4"/>
+      <w:r>
+        <w:t>this document</w:t>
+      </w:r>
+      <w:commentRangeEnd w:id="4"/>
+      <w:r>
+        <w:rPr>
+          <w:rStyle w:val="CommentReference"/>
+        </w:rPr>
+        <w:commentReference w:id="4"/>
+      </w:r>
+      <w:r>
+        <w:t xml:space="preserve">. </w:t>
+      </w:r>
+      <w:r>
+        <w:t>Using automated processes provides a replicable method for identifying themes and priorities in the future, should Defenders conduct similar or more extended social surveys. The four themes that we identified will help guide the DEIJ working group as we craft a strategy and list of objectives for our work.</w:t>
+      </w:r>
+    </w:p>
+    <w:sectPr>
+      <w:pgSz w:w="12240" w:h="15840"/>
+      <w:pgMar w:top="1440" w:right="1440" w:bottom="1440" w:left="1440" w:header="720" w:footer="720" w:gutter="0"/>
+      <w:cols w:space="720"/>
+    </w:sectPr>
   </w:body>
 </w:document>
 </file>
 
+<file path=word/comments.xml><?xml version="1.0" encoding="utf-8"?>
+<w:comments xmlns:wpc="http://schemas.microsoft.com/office/word/2010/wordprocessingCanvas" xmlns:cx="http://schemas.microsoft.com/office/drawing/2014/chartex" xmlns:cx1="http://schemas.microsoft.com/office/drawing/2015/9/8/chartex" xmlns:cx2="http://schemas.microsoft.com/office/drawing/2015/10/21/chartex" xmlns:cx3="http://schemas.microsoft.com/office/drawing/2016/5/9/chartex" xmlns:cx4="http://schemas.microsoft.com/office/drawing/2016/5/10/chartex" xmlns:cx5="http://schemas.microsoft.com/office/drawing/2016/5/11/chartex" xmlns:cx6="http://schemas.microsoft.com/office/drawing/2016/5/12/chartex" xmlns:cx7="http://schemas.microsoft.com/office/drawing/2016/5/13/chartex" xmlns:cx8="http://schemas.microsoft.com/office/drawing/2016/5/14/chartex" xmlns:mc="http://schemas.openxmlformats.org/markup-compatibility/2006" xmlns:aink="http://schemas.microsoft.com/office/drawing/2016/ink" xmlns:am3d="http://schemas.microsoft.com/office/drawing/2017/model3d" xmlns:o="urn:schemas-microsoft-com:office:office" xmlns:r="http://schemas.openxmlformats.org/officeDocument/2006/relationships" xmlns:m="http://schemas.openxmlformats.org/officeDocument/2006/math" xmlns:v="urn:schemas-microsoft-com:vml" xmlns:wp14="http://schemas.microsoft.com/office/word/2010/wordprocessingDrawing" xmlns:wp="http://schemas.openxmlformats.org/drawingml/2006/wordprocessingDrawing" xmlns:w10="urn:schemas-microsoft-com:office:word" xmlns:w="http://schemas.openxmlformats.org/wordprocessingml/2006/main" xmlns:w14="http://schemas.microsoft.com/office/word/2010/wordml" xmlns:w15="http://schemas.microsoft.com/office/word/2012/wordml" xmlns:w16cid="http://schemas.microsoft.com/office/word/2016/wordml/cid" xmlns:w16se="http://schemas.microsoft.com/office/word/2015/wordml/symex" xmlns:wpg="http://schemas.microsoft.com/office/word/2010/wordprocessingGroup" xmlns:wpi="http://schemas.microsoft.com/office/word/2010/wordprocessingInk" xmlns:wne="http://schemas.microsoft.com/office/word/2006/wordml" xmlns:wps="http://schemas.microsoft.com/office/word/2010/wordprocessingShape" mc:Ignorable="w14 w15 w16se w16cid wp14">
+  <w:comment w:id="4" w:author="Michael Evans" w:date="2020-03-31T13:49:00Z" w:initials="ME">
+    <w:p>
+      <w:pPr>
+        <w:pStyle w:val="CommentText"/>
+      </w:pPr>
+      <w:r>
+        <w:rPr>
+          <w:rStyle w:val="CommentReference"/>
+        </w:rPr>
+        <w:annotationRef/>
+      </w:r>
+      <w:r>
+        <w:t>Will add hyperlink to posted full analysis vignette</w:t>
+      </w:r>
+    </w:p>
+  </w:comment>
+</w:comments>
+</file>
+
+<file path=word/commentsExtended.xml><?xml version="1.0" encoding="utf-8"?>
+<w15:commentsEx xmlns:wpc="http://schemas.microsoft.com/office/word/2010/wordprocessingCanvas" xmlns:cx="http://schemas.microsoft.com/office/drawing/2014/chartex" xmlns:cx1="http://schemas.microsoft.com/office/drawing/2015/9/8/chartex" xmlns:cx2="http://schemas.microsoft.com/office/drawing/2015/10/21/chartex" xmlns:cx3="http://schemas.microsoft.com/office/drawing/2016/5/9/chartex" xmlns:cx4="http://schemas.microsoft.com/office/drawing/2016/5/10/chartex" xmlns:cx5="http://schemas.microsoft.com/office/drawing/2016/5/11/chartex" xmlns:cx6="http://schemas.microsoft.com/office/drawing/2016/5/12/chartex" xmlns:cx7="http://schemas.microsoft.com/office/drawing/2016/5/13/chartex" xmlns:cx8="http://schemas.microsoft.com/office/drawing/2016/5/14/chartex" xmlns:mc="http://schemas.openxmlformats.org/markup-compatibility/2006" xmlns:aink="http://schemas.microsoft.com/office/drawing/2016/ink" xmlns:am3d="http://schemas.microsoft.com/office/drawing/2017/model3d" xmlns:o="urn:schemas-microsoft-com:office:office" xmlns:r="http://schemas.openxmlformats.org/officeDocument/2006/relationships" xmlns:m="http://schemas.openxmlformats.org/officeDocument/2006/math" xmlns:v="urn:schemas-microsoft-com:vml" xmlns:wp14="http://schemas.microsoft.com/office/word/2010/wordprocessingDrawing" xmlns:wp="http://schemas.openxmlformats.org/drawingml/2006/wordprocessingDrawing" xmlns:w10="urn:schemas-microsoft-com:office:word" xmlns:w="http://schemas.openxmlformats.org/wordprocessingml/2006/main" xmlns:w14="http://schemas.microsoft.com/office/word/2010/wordml" xmlns:w15="http://schemas.microsoft.com/office/word/2012/wordml" xmlns:w16cid="http://schemas.microsoft.com/office/word/2016/wordml/cid" xmlns:w16se="http://schemas.microsoft.com/office/word/2015/wordml/symex" xmlns:wpg="http://schemas.microsoft.com/office/word/2010/wordprocessingGroup" xmlns:wpi="http://schemas.microsoft.com/office/word/2010/wordprocessingInk" xmlns:wne="http://schemas.microsoft.com/office/word/2006/wordml" xmlns:wps="http://schemas.microsoft.com/office/word/2010/wordprocessingShape" mc:Ignorable="w14 w15 w16se w16cid wp14">
+  <w15:commentEx w15:paraId="0DB710C1" w15:done="0"/>
+</w15:commentsEx>
+</file>
+
+<file path=word/commentsIds.xml><?xml version="1.0" encoding="utf-8"?>
+<w16cid:commentsIds xmlns:wpc="http://schemas.microsoft.com/office/word/2010/wordprocessingCanvas" xmlns:cx="http://schemas.microsoft.com/office/drawing/2014/chartex" xmlns:cx1="http://schemas.microsoft.com/office/drawing/2015/9/8/chartex" xmlns:cx2="http://schemas.microsoft.com/office/drawing/2015/10/21/chartex" xmlns:cx3="http://schemas.microsoft.com/office/drawing/2016/5/9/chartex" xmlns:cx4="http://schemas.microsoft.com/office/drawing/2016/5/10/chartex" xmlns:cx5="http://schemas.microsoft.com/office/drawing/2016/5/11/chartex" xmlns:cx6="http://schemas.microsoft.com/office/drawing/2016/5/12/chartex" xmlns:cx7="http://schemas.microsoft.com/office/drawing/2016/5/13/chartex" xmlns:cx8="http://schemas.microsoft.com/office/drawing/2016/5/14/chartex" xmlns:mc="http://schemas.openxmlformats.org/markup-compatibility/2006" xmlns:aink="http://schemas.microsoft.com/office/drawing/2016/ink" xmlns:am3d="http://schemas.microsoft.com/office/drawing/2017/model3d" xmlns:o="urn:schemas-microsoft-com:office:office" xmlns:r="http://schemas.openxmlformats.org/officeDocument/2006/relationships" xmlns:m="http://schemas.openxmlformats.org/officeDocument/2006/math" xmlns:v="urn:schemas-microsoft-com:vml" xmlns:wp14="http://schemas.microsoft.com/office/word/2010/wordprocessingDrawing" xmlns:wp="http://schemas.openxmlformats.org/drawingml/2006/wordprocessingDrawing" xmlns:w10="urn:schemas-microsoft-com:office:word" xmlns:w="http://schemas.openxmlformats.org/wordprocessingml/2006/main" xmlns:w14="http://schemas.microsoft.com/office/word/2010/wordml" xmlns:w15="http://schemas.microsoft.com/office/word/2012/wordml" xmlns:w16cid="http://schemas.microsoft.com/office/word/2016/wordml/cid" xmlns:w16se="http://schemas.microsoft.com/office/word/2015/wordml/symex" xmlns:wpg="http://schemas.microsoft.com/office/word/2010/wordprocessingGroup" xmlns:wpi="http://schemas.microsoft.com/office/word/2010/wordprocessingInk" xmlns:wne="http://schemas.microsoft.com/office/word/2006/wordml" xmlns:wps="http://schemas.microsoft.com/office/word/2010/wordprocessingShape" mc:Ignorable="w14 w15 w16se w16cid wp14">
+  <w16cid:commentId w16cid:paraId="0DB710C1" w16cid:durableId="222DC8E7"/>
+</w16cid:commentsIds>
+</file>
+
+<file path=word/endnotes.xml><?xml version="1.0" encoding="utf-8"?>
+<w:endnotes xmlns:wpc="http://schemas.microsoft.com/office/word/2010/wordprocessingCanvas" xmlns:cx="http://schemas.microsoft.com/office/drawing/2014/chartex" xmlns:cx1="http://schemas.microsoft.com/office/drawing/2015/9/8/chartex" xmlns:cx2="http://schemas.microsoft.com/office/drawing/2015/10/21/chartex" xmlns:cx3="http://schemas.microsoft.com/office/drawing/2016/5/9/chartex" xmlns:cx4="http://schemas.microsoft.com/office/drawing/2016/5/10/chartex" xmlns:cx5="http://schemas.microsoft.com/office/drawing/2016/5/11/chartex" xmlns:cx6="http://schemas.microsoft.com/office/drawing/2016/5/12/chartex" xmlns:cx7="http://schemas.microsoft.com/office/drawing/2016/5/13/chartex" xmlns:cx8="http://schemas.microsoft.com/office/drawing/2016/5/14/chartex" xmlns:mc="http://schemas.openxmlformats.org/markup-compatibility/2006" xmlns:aink="http://schemas.microsoft.com/office/drawing/2016/ink" xmlns:am3d="http://schemas.microsoft.com/office/drawing/2017/model3d" xmlns:o="urn:schemas-microsoft-com:office:office" xmlns:r="http://schemas.openxmlformats.org/officeDocument/2006/relationships" xmlns:m="http://schemas.openxmlformats.org/officeDocument/2006/math" xmlns:v="urn:schemas-microsoft-com:vml" xmlns:wp14="http://schemas.microsoft.com/office/word/2010/wordprocessingDrawing" xmlns:wp="http://schemas.openxmlformats.org/drawingml/2006/wordprocessingDrawing" xmlns:w10="urn:schemas-microsoft-com:office:word" xmlns:w="http://schemas.openxmlformats.org/wordprocessingml/2006/main" xmlns:w14="http://schemas.microsoft.com/office/word/2010/wordml" xmlns:w15="http://schemas.microsoft.com/office/word/2012/wordml" xmlns:w16cid="http://schemas.microsoft.com/office/word/2016/wordml/cid" xmlns:w16se="http://schemas.microsoft.com/office/word/2015/wordml/symex" xmlns:wpg="http://schemas.microsoft.com/office/word/2010/wordprocessingGroup" xmlns:wpi="http://schemas.microsoft.com/office/word/2010/wordprocessingInk" xmlns:wne="http://schemas.microsoft.com/office/word/2006/wordml" xmlns:wps="http://schemas.microsoft.com/office/word/2010/wordprocessingShape" mc:Ignorable="w14 w15 w16se w16cid wp14">
+  <w:endnote w:type="separator" w:id="-1">
+    <w:p>
+      <w:pPr>
+        <w:spacing w:after="0"/>
+      </w:pPr>
+      <w:r>
+        <w:separator/>
+      </w:r>
+    </w:p>
+  </w:endnote>
+  <w:endnote w:type="continuationSeparator" w:id="0">
+    <w:p>
+      <w:pPr>
+        <w:spacing w:after="0"/>
+      </w:pPr>
+      <w:r>
+        <w:continuationSeparator/>
+      </w:r>
+    </w:p>
+  </w:endnote>
+</w:endnotes>
+</file>
+
 <file path=word/footnotes.xml><?xml version="1.0" encoding="utf-8"?>
-<w:footnotes xmlns:w="http://schemas.openxmlformats.org/wordprocessingml/2006/main" xmlns:m="http://schemas.openxmlformats.org/officeDocument/2006/math" xmlns:r="http://schemas.openxmlformats.org/officeDocument/2006/relationships" xmlns:o="urn:schemas-microsoft-com:office:office" xmlns:v="urn:schemas-microsoft-com:vml" xmlns:w10="urn:schemas-microsoft-com:office:word" xmlns:a="http://schemas.openxmlformats.org/drawingml/2006/main" xmlns:pic="http://schemas.openxmlformats.org/drawingml/2006/picture" xmlns:wp="http://schemas.openxmlformats.org/drawingml/2006/wordprocessingDrawing">
+<w:footnotes xmlns:wpc="http://schemas.microsoft.com/office/word/2010/wordprocessingCanvas" xmlns:cx="http://schemas.microsoft.com/office/drawing/2014/chartex" xmlns:cx1="http://schemas.microsoft.com/office/drawing/2015/9/8/chartex" xmlns:cx2="http://schemas.microsoft.com/office/drawing/2015/10/21/chartex" xmlns:cx3="http://schemas.microsoft.com/office/drawing/2016/5/9/chartex" xmlns:cx4="http://schemas.microsoft.com/office/drawing/2016/5/10/chartex" xmlns:cx5="http://schemas.microsoft.com/office/drawing/2016/5/11/chartex" xmlns:cx6="http://schemas.microsoft.com/office/drawing/2016/5/12/chartex" xmlns:cx7="http://schemas.microsoft.com/office/drawing/2016/5/13/chartex" xmlns:cx8="http://schemas.microsoft.com/office/drawing/2016/5/14/chartex" xmlns:mc="http://schemas.openxmlformats.org/markup-compatibility/2006" xmlns:aink="http://schemas.microsoft.com/office/drawing/2016/ink" xmlns:am3d="http://schemas.microsoft.com/office/drawing/2017/model3d" xmlns:o="urn:schemas-microsoft-com:office:office" xmlns:r="http://schemas.openxmlformats.org/officeDocument/2006/relationships" xmlns:m="http://schemas.openxmlformats.org/officeDocument/2006/math" xmlns:v="urn:schemas-microsoft-com:vml" xmlns:wp14="http://schemas.microsoft.com/office/word/2010/wordprocessingDrawing" xmlns:wp="http://schemas.openxmlformats.org/drawingml/2006/wordprocessingDrawing" xmlns:w10="urn:schemas-microsoft-com:office:word" xmlns:w="http://schemas.openxmlformats.org/wordprocessingml/2006/main" xmlns:w14="http://schemas.microsoft.com/office/word/2010/wordml" xmlns:w15="http://schemas.microsoft.com/office/word/2012/wordml" xmlns:w16cid="http://schemas.microsoft.com/office/word/2016/wordml/cid" xmlns:w16se="http://schemas.microsoft.com/office/word/2015/wordml/symex" xmlns:wpg="http://schemas.microsoft.com/office/word/2010/wordprocessingGroup" xmlns:wpi="http://schemas.microsoft.com/office/word/2010/wordprocessingInk" xmlns:wne="http://schemas.microsoft.com/office/word/2006/wordml" xmlns:wps="http://schemas.microsoft.com/office/word/2010/wordprocessingShape" mc:Ignorable="w14 w15 w16se w16cid wp14">
+  <w:footnote w:type="separator" w:id="-1">
+    <w:p>
+      <w:r>
+        <w:separator/>
+      </w:r>
+    </w:p>
+  </w:footnote>
   <w:footnote w:type="continuationSeparator" w:id="0">
     <w:p>
       <w:r>
         <w:continuationSeparator/>
-      </w:r>
-    </w:p>
-  </w:footnote>
-  <w:footnote w:type="separator" w:id="-1">
-    <w:p>
-      <w:r>
-        <w:separator/>
       </w:r>
     </w:p>
   </w:footnote>
@@ -277,13 +443,15 @@
 </file>
 
 <file path=word/numbering.xml><?xml version="1.0" encoding="utf-8"?>
-<w:numbering xmlns:w="http://schemas.openxmlformats.org/wordprocessingml/2006/main">
-  <w:abstractNum w:abstractNumId="0">
-    <w:nsid w:val="e17f69ba"/>
+<w:numbering xmlns:wpc="http://schemas.microsoft.com/office/word/2010/wordprocessingCanvas" xmlns:cx="http://schemas.microsoft.com/office/drawing/2014/chartex" xmlns:cx1="http://schemas.microsoft.com/office/drawing/2015/9/8/chartex" xmlns:cx2="http://schemas.microsoft.com/office/drawing/2015/10/21/chartex" xmlns:cx3="http://schemas.microsoft.com/office/drawing/2016/5/9/chartex" xmlns:cx4="http://schemas.microsoft.com/office/drawing/2016/5/10/chartex" xmlns:cx5="http://schemas.microsoft.com/office/drawing/2016/5/11/chartex" xmlns:cx6="http://schemas.microsoft.com/office/drawing/2016/5/12/chartex" xmlns:cx7="http://schemas.microsoft.com/office/drawing/2016/5/13/chartex" xmlns:cx8="http://schemas.microsoft.com/office/drawing/2016/5/14/chartex" xmlns:mc="http://schemas.openxmlformats.org/markup-compatibility/2006" xmlns:aink="http://schemas.microsoft.com/office/drawing/2016/ink" xmlns:am3d="http://schemas.microsoft.com/office/drawing/2017/model3d" xmlns:o="urn:schemas-microsoft-com:office:office" xmlns:r="http://schemas.openxmlformats.org/officeDocument/2006/relationships" xmlns:m="http://schemas.openxmlformats.org/officeDocument/2006/math" xmlns:v="urn:schemas-microsoft-com:vml" xmlns:wp14="http://schemas.microsoft.com/office/word/2010/wordprocessingDrawing" xmlns:wp="http://schemas.openxmlformats.org/drawingml/2006/wordprocessingDrawing" xmlns:w10="urn:schemas-microsoft-com:office:word" xmlns:w="http://schemas.openxmlformats.org/wordprocessingml/2006/main" xmlns:w14="http://schemas.microsoft.com/office/word/2010/wordml" xmlns:w15="http://schemas.microsoft.com/office/word/2012/wordml" xmlns:w16cid="http://schemas.microsoft.com/office/word/2016/wordml/cid" xmlns:w16se="http://schemas.microsoft.com/office/word/2015/wordml/symex" xmlns:wpg="http://schemas.microsoft.com/office/word/2010/wordprocessingGroup" xmlns:wpi="http://schemas.microsoft.com/office/word/2010/wordprocessingInk" xmlns:wne="http://schemas.microsoft.com/office/word/2006/wordml" xmlns:wps="http://schemas.microsoft.com/office/word/2010/wordprocessingShape" mc:Ignorable="w14 w15 w16se w16cid wp14">
+  <w:abstractNum w:abstractNumId="0" w15:restartNumberingAfterBreak="0">
+    <w:nsid w:val="BD5B4565"/>
     <w:multiLevelType w:val="multilevel"/>
+    <w:tmpl w:val="204ED522"/>
     <w:lvl w:ilvl="0">
-      <w:numFmt w:val="bullet"/>
-      <w:lvlText w:val=" "/>
+      <w:start w:val="1"/>
+      <w:numFmt w:val="decimal"/>
+      <w:lvlText w:val="%1."/>
       <w:lvlJc w:val="left"/>
       <w:pPr>
         <w:tabs>
@@ -293,8 +461,9 @@
       </w:pPr>
     </w:lvl>
     <w:lvl w:ilvl="1">
-      <w:numFmt w:val="bullet"/>
-      <w:lvlText w:val=" "/>
+      <w:start w:val="1"/>
+      <w:numFmt w:val="decimal"/>
+      <w:lvlText w:val="%2."/>
       <w:lvlJc w:val="left"/>
       <w:pPr>
         <w:tabs>
@@ -304,8 +473,9 @@
       </w:pPr>
     </w:lvl>
     <w:lvl w:ilvl="2">
-      <w:numFmt w:val="bullet"/>
-      <w:lvlText w:val=" "/>
+      <w:start w:val="1"/>
+      <w:numFmt w:val="decimal"/>
+      <w:lvlText w:val="%3."/>
       <w:lvlJc w:val="left"/>
       <w:pPr>
         <w:tabs>
@@ -315,8 +485,9 @@
       </w:pPr>
     </w:lvl>
     <w:lvl w:ilvl="3">
-      <w:numFmt w:val="bullet"/>
-      <w:lvlText w:val=" "/>
+      <w:start w:val="1"/>
+      <w:numFmt w:val="decimal"/>
+      <w:lvlText w:val="%4."/>
       <w:lvlJc w:val="left"/>
       <w:pPr>
         <w:tabs>
@@ -326,8 +497,9 @@
       </w:pPr>
     </w:lvl>
     <w:lvl w:ilvl="4">
-      <w:numFmt w:val="bullet"/>
-      <w:lvlText w:val=" "/>
+      <w:start w:val="1"/>
+      <w:numFmt w:val="decimal"/>
+      <w:lvlText w:val="%5."/>
       <w:lvlJc w:val="left"/>
       <w:pPr>
         <w:tabs>
@@ -337,8 +509,9 @@
       </w:pPr>
     </w:lvl>
     <w:lvl w:ilvl="5">
-      <w:numFmt w:val="bullet"/>
-      <w:lvlText w:val=" "/>
+      <w:start w:val="1"/>
+      <w:numFmt w:val="decimal"/>
+      <w:lvlText w:val="%6."/>
       <w:lvlJc w:val="left"/>
       <w:pPr>
         <w:tabs>
@@ -348,8 +521,9 @@
       </w:pPr>
     </w:lvl>
     <w:lvl w:ilvl="6">
-      <w:numFmt w:val="bullet"/>
-      <w:lvlText w:val=" "/>
+      <w:start w:val="1"/>
+      <w:numFmt w:val="decimal"/>
+      <w:lvlText w:val="%7."/>
       <w:lvlJc w:val="left"/>
       <w:pPr>
         <w:tabs>
@@ -358,10 +532,21 @@
         <w:ind w:left="4800" w:hanging="480"/>
       </w:pPr>
     </w:lvl>
+    <w:lvl w:ilvl="7">
+      <w:numFmt w:val="decimal"/>
+      <w:lvlText w:val=""/>
+      <w:lvlJc w:val="left"/>
+    </w:lvl>
+    <w:lvl w:ilvl="8">
+      <w:numFmt w:val="decimal"/>
+      <w:lvlText w:val=""/>
+      <w:lvlJc w:val="left"/>
+    </w:lvl>
   </w:abstractNum>
-  <w:abstractNum w:abstractNumId="990">
-    <w:nsid w:val="677cb360"/>
+  <w:abstractNum w:abstractNumId="1" w15:restartNumberingAfterBreak="0">
+    <w:nsid w:val="E17F69BA"/>
     <w:multiLevelType w:val="multilevel"/>
+    <w:tmpl w:val="83386DB8"/>
     <w:lvl w:ilvl="0">
       <w:numFmt w:val="bullet"/>
       <w:lvlText w:val=" "/>
@@ -439,18 +624,152 @@
         <w:ind w:left="4800" w:hanging="480"/>
       </w:pPr>
     </w:lvl>
+    <w:lvl w:ilvl="7">
+      <w:numFmt w:val="decimal"/>
+      <w:lvlText w:val=""/>
+      <w:lvlJc w:val="left"/>
+    </w:lvl>
+    <w:lvl w:ilvl="8">
+      <w:numFmt w:val="decimal"/>
+      <w:lvlText w:val=""/>
+      <w:lvlJc w:val="left"/>
+    </w:lvl>
+  </w:abstractNum>
+  <w:abstractNum w:abstractNumId="2" w15:restartNumberingAfterBreak="0">
+    <w:nsid w:val="79E6EB6F"/>
+    <w:multiLevelType w:val="multilevel"/>
+    <w:tmpl w:val="B13CBC60"/>
+    <w:lvl w:ilvl="0">
+      <w:numFmt w:val="bullet"/>
+      <w:lvlText w:val=" "/>
+      <w:lvlJc w:val="left"/>
+      <w:pPr>
+        <w:tabs>
+          <w:tab w:val="num" w:pos="0"/>
+        </w:tabs>
+        <w:ind w:left="480" w:hanging="480"/>
+      </w:pPr>
+    </w:lvl>
+    <w:lvl w:ilvl="1">
+      <w:numFmt w:val="bullet"/>
+      <w:lvlText w:val=" "/>
+      <w:lvlJc w:val="left"/>
+      <w:pPr>
+        <w:tabs>
+          <w:tab w:val="num" w:pos="720"/>
+        </w:tabs>
+        <w:ind w:left="1200" w:hanging="480"/>
+      </w:pPr>
+    </w:lvl>
+    <w:lvl w:ilvl="2">
+      <w:numFmt w:val="bullet"/>
+      <w:lvlText w:val=" "/>
+      <w:lvlJc w:val="left"/>
+      <w:pPr>
+        <w:tabs>
+          <w:tab w:val="num" w:pos="1440"/>
+        </w:tabs>
+        <w:ind w:left="1920" w:hanging="480"/>
+      </w:pPr>
+    </w:lvl>
+    <w:lvl w:ilvl="3">
+      <w:numFmt w:val="bullet"/>
+      <w:lvlText w:val=" "/>
+      <w:lvlJc w:val="left"/>
+      <w:pPr>
+        <w:tabs>
+          <w:tab w:val="num" w:pos="2160"/>
+        </w:tabs>
+        <w:ind w:left="2640" w:hanging="480"/>
+      </w:pPr>
+    </w:lvl>
+    <w:lvl w:ilvl="4">
+      <w:numFmt w:val="bullet"/>
+      <w:lvlText w:val=" "/>
+      <w:lvlJc w:val="left"/>
+      <w:pPr>
+        <w:tabs>
+          <w:tab w:val="num" w:pos="2880"/>
+        </w:tabs>
+        <w:ind w:left="3360" w:hanging="480"/>
+      </w:pPr>
+    </w:lvl>
+    <w:lvl w:ilvl="5">
+      <w:numFmt w:val="bullet"/>
+      <w:lvlText w:val=" "/>
+      <w:lvlJc w:val="left"/>
+      <w:pPr>
+        <w:tabs>
+          <w:tab w:val="num" w:pos="3600"/>
+        </w:tabs>
+        <w:ind w:left="4080" w:hanging="480"/>
+      </w:pPr>
+    </w:lvl>
+    <w:lvl w:ilvl="6">
+      <w:numFmt w:val="bullet"/>
+      <w:lvlText w:val=" "/>
+      <w:lvlJc w:val="left"/>
+      <w:pPr>
+        <w:tabs>
+          <w:tab w:val="num" w:pos="4320"/>
+        </w:tabs>
+        <w:ind w:left="4800" w:hanging="480"/>
+      </w:pPr>
+    </w:lvl>
+    <w:lvl w:ilvl="7">
+      <w:numFmt w:val="decimal"/>
+      <w:lvlText w:val=""/>
+      <w:lvlJc w:val="left"/>
+    </w:lvl>
+    <w:lvl w:ilvl="8">
+      <w:numFmt w:val="decimal"/>
+      <w:lvlText w:val=""/>
+      <w:lvlJc w:val="left"/>
+    </w:lvl>
   </w:abstractNum>
   <w:num w:numId="1">
+    <w:abstractNumId w:val="1"/>
+  </w:num>
+  <w:num w:numId="2">
+    <w:abstractNumId w:val="2"/>
+  </w:num>
+  <w:num w:numId="3">
     <w:abstractNumId w:val="0"/>
-  </w:num>
-  <w:num w:numId="1000">
-    <w:abstractNumId w:val="990"/>
+    <w:lvlOverride w:ilvl="0">
+      <w:startOverride w:val="1"/>
+    </w:lvlOverride>
+    <w:lvlOverride w:ilvl="1">
+      <w:startOverride w:val="1"/>
+    </w:lvlOverride>
+    <w:lvlOverride w:ilvl="2">
+      <w:startOverride w:val="1"/>
+    </w:lvlOverride>
+    <w:lvlOverride w:ilvl="3">
+      <w:startOverride w:val="1"/>
+    </w:lvlOverride>
+    <w:lvlOverride w:ilvl="4">
+      <w:startOverride w:val="1"/>
+    </w:lvlOverride>
+    <w:lvlOverride w:ilvl="5">
+      <w:startOverride w:val="1"/>
+    </w:lvlOverride>
+    <w:lvlOverride w:ilvl="6">
+      <w:startOverride w:val="1"/>
+    </w:lvlOverride>
   </w:num>
 </w:numbering>
 </file>
 
+<file path=word/people.xml><?xml version="1.0" encoding="utf-8"?>
+<w15:people xmlns:wpc="http://schemas.microsoft.com/office/word/2010/wordprocessingCanvas" xmlns:cx="http://schemas.microsoft.com/office/drawing/2014/chartex" xmlns:cx1="http://schemas.microsoft.com/office/drawing/2015/9/8/chartex" xmlns:cx2="http://schemas.microsoft.com/office/drawing/2015/10/21/chartex" xmlns:cx3="http://schemas.microsoft.com/office/drawing/2016/5/9/chartex" xmlns:cx4="http://schemas.microsoft.com/office/drawing/2016/5/10/chartex" xmlns:cx5="http://schemas.microsoft.com/office/drawing/2016/5/11/chartex" xmlns:cx6="http://schemas.microsoft.com/office/drawing/2016/5/12/chartex" xmlns:cx7="http://schemas.microsoft.com/office/drawing/2016/5/13/chartex" xmlns:cx8="http://schemas.microsoft.com/office/drawing/2016/5/14/chartex" xmlns:mc="http://schemas.openxmlformats.org/markup-compatibility/2006" xmlns:aink="http://schemas.microsoft.com/office/drawing/2016/ink" xmlns:am3d="http://schemas.microsoft.com/office/drawing/2017/model3d" xmlns:o="urn:schemas-microsoft-com:office:office" xmlns:r="http://schemas.openxmlformats.org/officeDocument/2006/relationships" xmlns:m="http://schemas.openxmlformats.org/officeDocument/2006/math" xmlns:v="urn:schemas-microsoft-com:vml" xmlns:wp14="http://schemas.microsoft.com/office/word/2010/wordprocessingDrawing" xmlns:wp="http://schemas.openxmlformats.org/drawingml/2006/wordprocessingDrawing" xmlns:w10="urn:schemas-microsoft-com:office:word" xmlns:w="http://schemas.openxmlformats.org/wordprocessingml/2006/main" xmlns:w14="http://schemas.microsoft.com/office/word/2010/wordml" xmlns:w15="http://schemas.microsoft.com/office/word/2012/wordml" xmlns:w16cid="http://schemas.microsoft.com/office/word/2016/wordml/cid" xmlns:w16se="http://schemas.microsoft.com/office/word/2015/wordml/symex" xmlns:wpg="http://schemas.microsoft.com/office/word/2010/wordprocessingGroup" xmlns:wpi="http://schemas.microsoft.com/office/word/2010/wordprocessingInk" xmlns:wne="http://schemas.microsoft.com/office/word/2006/wordml" xmlns:wps="http://schemas.microsoft.com/office/word/2010/wordprocessingShape" mc:Ignorable="w14 w15 w16se w16cid wp14">
+  <w15:person w15:author="Michael Evans">
+    <w15:presenceInfo w15:providerId="AD" w15:userId="S::mevans@defenders.org::0057ff98-af8e-40d9-9e45-db433be2a8c4"/>
+  </w15:person>
+</w15:people>
+</file>
+
 <file path=word/styles.xml><?xml version="1.0" encoding="utf-8"?>
-<w:styles xmlns:r="http://schemas.openxmlformats.org/officeDocument/2006/relationships" xmlns:w="http://schemas.openxmlformats.org/wordprocessingml/2006/main">
+<w:styles xmlns:mc="http://schemas.openxmlformats.org/markup-compatibility/2006" xmlns:r="http://schemas.openxmlformats.org/officeDocument/2006/relationships" xmlns:w="http://schemas.openxmlformats.org/wordprocessingml/2006/main" xmlns:w14="http://schemas.microsoft.com/office/word/2010/wordml" xmlns:w15="http://schemas.microsoft.com/office/word/2012/wordml" xmlns:w16cid="http://schemas.microsoft.com/office/word/2016/wordml/cid" xmlns:w16se="http://schemas.microsoft.com/office/word/2015/wordml/symex" mc:Ignorable="w14 w15 w16se w16cid">
   <w:docDefaults>
     <w:rPrDefault>
       <w:rPr>
@@ -466,19 +785,498 @@
       </w:pPr>
     </w:pPrDefault>
   </w:docDefaults>
-  <w:latentStyles w:defLockedState="0" w:defUIPriority="0" w:defSemiHidden="0" w:defUnhideWhenUsed="0" w:defQFormat="0" w:count="276"/>
+  <w:latentStyles w:defLockedState="0" w:defUIPriority="0" w:defSemiHidden="0" w:defUnhideWhenUsed="0" w:defQFormat="0" w:count="376">
+    <w:lsdException w:name="heading 5" w:semiHidden="1" w:unhideWhenUsed="1"/>
+    <w:lsdException w:name="index 2" w:semiHidden="1" w:unhideWhenUsed="1"/>
+    <w:lsdException w:name="index 3" w:semiHidden="1" w:unhideWhenUsed="1"/>
+    <w:lsdException w:name="index 4" w:semiHidden="1" w:unhideWhenUsed="1"/>
+    <w:lsdException w:name="index 5" w:semiHidden="1" w:unhideWhenUsed="1"/>
+    <w:lsdException w:name="index 6" w:semiHidden="1" w:unhideWhenUsed="1"/>
+    <w:lsdException w:name="index 7" w:semiHidden="1" w:unhideWhenUsed="1"/>
+    <w:lsdException w:name="index 8" w:semiHidden="1" w:unhideWhenUsed="1"/>
+    <w:lsdException w:name="index 9" w:semiHidden="1" w:unhideWhenUsed="1"/>
+    <w:lsdException w:name="toc 1" w:semiHidden="1" w:unhideWhenUsed="1"/>
+    <w:lsdException w:name="toc 2" w:semiHidden="1" w:unhideWhenUsed="1"/>
+    <w:lsdException w:name="toc 3" w:semiHidden="1" w:unhideWhenUsed="1"/>
+    <w:lsdException w:name="toc 4" w:semiHidden="1" w:unhideWhenUsed="1"/>
+    <w:lsdException w:name="toc 5" w:semiHidden="1" w:unhideWhenUsed="1"/>
+    <w:lsdException w:name="toc 6" w:semiHidden="1" w:unhideWhenUsed="1"/>
+    <w:lsdException w:name="toc 7" w:semiHidden="1" w:unhideWhenUsed="1"/>
+    <w:lsdException w:name="toc 8" w:semiHidden="1" w:unhideWhenUsed="1"/>
+    <w:lsdException w:name="toc 9" w:semiHidden="1" w:unhideWhenUsed="1"/>
+    <w:lsdException w:name="Normal Indent" w:semiHidden="1" w:unhideWhenUsed="1"/>
+    <w:lsdException w:name="footnote text" w:semiHidden="1" w:unhideWhenUsed="1"/>
+    <w:lsdException w:name="annotation text" w:semiHidden="1" w:unhideWhenUsed="1"/>
+    <w:lsdException w:name="header" w:semiHidden="1" w:unhideWhenUsed="1"/>
+    <w:lsdException w:name="footer" w:semiHidden="1" w:unhideWhenUsed="1"/>
+    <w:lsdException w:name="index heading" w:semiHidden="1" w:unhideWhenUsed="1"/>
+    <w:lsdException w:name="caption" w:semiHidden="1" w:unhideWhenUsed="1"/>
+    <w:lsdException w:name="table of figures" w:semiHidden="1" w:unhideWhenUsed="1"/>
+    <w:lsdException w:name="envelope address" w:semiHidden="1" w:unhideWhenUsed="1"/>
+    <w:lsdException w:name="envelope return" w:semiHidden="1" w:unhideWhenUsed="1"/>
+    <w:lsdException w:name="footnote reference" w:semiHidden="1" w:unhideWhenUsed="1"/>
+    <w:lsdException w:name="annotation reference" w:semiHidden="1" w:unhideWhenUsed="1"/>
+    <w:lsdException w:name="line number" w:semiHidden="1" w:unhideWhenUsed="1"/>
+    <w:lsdException w:name="page number" w:semiHidden="1" w:unhideWhenUsed="1"/>
+    <w:lsdException w:name="endnote reference" w:semiHidden="1" w:unhideWhenUsed="1"/>
+    <w:lsdException w:name="endnote text" w:semiHidden="1" w:unhideWhenUsed="1"/>
+    <w:lsdException w:name="table of authorities" w:semiHidden="1" w:unhideWhenUsed="1"/>
+    <w:lsdException w:name="macro" w:semiHidden="1" w:unhideWhenUsed="1"/>
+    <w:lsdException w:name="toa heading" w:semiHidden="1" w:unhideWhenUsed="1"/>
+    <w:lsdException w:name="List" w:semiHidden="1" w:unhideWhenUsed="1"/>
+    <w:lsdException w:name="List Bullet" w:semiHidden="1" w:unhideWhenUsed="1"/>
+    <w:lsdException w:name="List Number" w:semiHidden="1" w:unhideWhenUsed="1"/>
+    <w:lsdException w:name="List 2" w:semiHidden="1" w:unhideWhenUsed="1"/>
+    <w:lsdException w:name="List 3" w:semiHidden="1" w:unhideWhenUsed="1"/>
+    <w:lsdException w:name="List 4" w:semiHidden="1" w:unhideWhenUsed="1"/>
+    <w:lsdException w:name="List Bullet 2" w:semiHidden="1" w:unhideWhenUsed="1"/>
+    <w:lsdException w:name="List Bullet 3" w:semiHidden="1" w:unhideWhenUsed="1"/>
+    <w:lsdException w:name="List Number 2" w:semiHidden="1" w:unhideWhenUsed="1"/>
+    <w:lsdException w:name="List Number 3" w:semiHidden="1" w:unhideWhenUsed="1"/>
+    <w:lsdException w:name="List Number 4" w:semiHidden="1" w:unhideWhenUsed="1"/>
+    <w:lsdException w:name="List Number 5" w:semiHidden="1" w:unhideWhenUsed="1"/>
+    <w:lsdException w:name="Closing" w:semiHidden="1" w:unhideWhenUsed="1"/>
+    <w:lsdException w:name="Signature" w:semiHidden="1" w:unhideWhenUsed="1"/>
+    <w:lsdException w:name="Default Paragraph Font" w:semiHidden="1" w:unhideWhenUsed="1"/>
+    <w:lsdException w:name="Body Text" w:semiHidden="1" w:unhideWhenUsed="1"/>
+    <w:lsdException w:name="Body Text Indent" w:semiHidden="1" w:unhideWhenUsed="1"/>
+    <w:lsdException w:name="List Continue" w:semiHidden="1" w:unhideWhenUsed="1"/>
+    <w:lsdException w:name="List Continue 2" w:semiHidden="1" w:unhideWhenUsed="1"/>
+    <w:lsdException w:name="List Continue 3" w:semiHidden="1" w:unhideWhenUsed="1"/>
+    <w:lsdException w:name="List Continue 4" w:semiHidden="1" w:unhideWhenUsed="1"/>
+    <w:lsdException w:name="List Continue 5" w:semiHidden="1" w:unhideWhenUsed="1"/>
+    <w:lsdException w:name="Message Header" w:semiHidden="1" w:unhideWhenUsed="1"/>
+    <w:lsdException w:name="Salutation" w:semiHidden="1" w:unhideWhenUsed="1"/>
+    <w:lsdException w:name="Date" w:semiHidden="1" w:unhideWhenUsed="1"/>
+    <w:lsdException w:name="Body Text First Indent" w:semiHidden="1" w:unhideWhenUsed="1"/>
+    <w:lsdException w:name="Body Text Indent 2" w:semiHidden="1" w:unhideWhenUsed="1"/>
+    <w:lsdException w:name="Body Text Indent 3" w:semiHidden="1" w:unhideWhenUsed="1"/>
+    <w:lsdException w:name="Block Text" w:semiHidden="1" w:unhideWhenUsed="1"/>
+    <w:lsdException w:name="Hyperlink" w:semiHidden="1" w:unhideWhenUsed="1"/>
+    <w:lsdException w:name="FollowedHyperlink" w:semiHidden="1" w:unhideWhenUsed="1"/>
+    <w:lsdException w:name="Document Map" w:semiHidden="1" w:unhideWhenUsed="1"/>
+    <w:lsdException w:name="Plain Text" w:semiHidden="1" w:unhideWhenUsed="1"/>
+    <w:lsdException w:name="E-mail Signature" w:semiHidden="1" w:unhideWhenUsed="1"/>
+    <w:lsdException w:name="HTML Top of Form" w:semiHidden="1" w:unhideWhenUsed="1"/>
+    <w:lsdException w:name="HTML Bottom of Form" w:semiHidden="1" w:unhideWhenUsed="1"/>
+    <w:lsdException w:name="Normal (Web)" w:semiHidden="1" w:unhideWhenUsed="1"/>
+    <w:lsdException w:name="HTML Acronym" w:semiHidden="1" w:unhideWhenUsed="1"/>
+    <w:lsdException w:name="HTML Address" w:semiHidden="1" w:unhideWhenUsed="1"/>
+    <w:lsdException w:name="HTML Cite" w:semiHidden="1" w:unhideWhenUsed="1"/>
+    <w:lsdException w:name="HTML Code" w:semiHidden="1" w:unhideWhenUsed="1"/>
+    <w:lsdException w:name="HTML Definition" w:semiHidden="1" w:unhideWhenUsed="1"/>
+    <w:lsdException w:name="HTML Keyboard" w:semiHidden="1" w:unhideWhenUsed="1"/>
+    <w:lsdException w:name="HTML Preformatted" w:semiHidden="1" w:unhideWhenUsed="1"/>
+    <w:lsdException w:name="HTML Sample" w:semiHidden="1" w:unhideWhenUsed="1"/>
+    <w:lsdException w:name="HTML Typewriter" w:semiHidden="1" w:unhideWhenUsed="1"/>
+    <w:lsdException w:name="HTML Variable" w:semiHidden="1" w:unhideWhenUsed="1"/>
+    <w:lsdException w:name="Normal Table" w:semiHidden="1" w:unhideWhenUsed="1"/>
+    <w:lsdException w:name="annotation subject" w:semiHidden="1" w:unhideWhenUsed="1"/>
+    <w:lsdException w:name="No List" w:semiHidden="1" w:unhideWhenUsed="1"/>
+    <w:lsdException w:name="Outline List 1" w:semiHidden="1" w:unhideWhenUsed="1"/>
+    <w:lsdException w:name="Outline List 2" w:semiHidden="1" w:unhideWhenUsed="1"/>
+    <w:lsdException w:name="Outline List 3" w:semiHidden="1" w:unhideWhenUsed="1"/>
+    <w:lsdException w:name="Table Simple 1" w:semiHidden="1" w:unhideWhenUsed="1"/>
+    <w:lsdException w:name="Table Simple 2" w:semiHidden="1" w:unhideWhenUsed="1"/>
+    <w:lsdException w:name="Table Simple 3" w:semiHidden="1" w:unhideWhenUsed="1"/>
+    <w:lsdException w:name="Table Classic 1" w:semiHidden="1" w:unhideWhenUsed="1"/>
+    <w:lsdException w:name="Table Classic 2" w:semiHidden="1" w:unhideWhenUsed="1"/>
+    <w:lsdException w:name="Table Classic 3" w:semiHidden="1" w:unhideWhenUsed="1"/>
+    <w:lsdException w:name="Table Classic 4" w:semiHidden="1" w:unhideWhenUsed="1"/>
+    <w:lsdException w:name="Table Colorful 1" w:semiHidden="1" w:unhideWhenUsed="1"/>
+    <w:lsdException w:name="Table Colorful 2" w:semiHidden="1" w:unhideWhenUsed="1"/>
+    <w:lsdException w:name="Table Colorful 3" w:semiHidden="1" w:unhideWhenUsed="1"/>
+    <w:lsdException w:name="Table Columns 1" w:semiHidden="1" w:unhideWhenUsed="1"/>
+    <w:lsdException w:name="Table Columns 2" w:semiHidden="1" w:unhideWhenUsed="1"/>
+    <w:lsdException w:name="Table Columns 3" w:semiHidden="1" w:unhideWhenUsed="1"/>
+    <w:lsdException w:name="Table Columns 4" w:semiHidden="1" w:unhideWhenUsed="1"/>
+    <w:lsdException w:name="Table Columns 5" w:semiHidden="1" w:unhideWhenUsed="1"/>
+    <w:lsdException w:name="Table Grid 1" w:semiHidden="1" w:unhideWhenUsed="1"/>
+    <w:lsdException w:name="Table Grid 2" w:semiHidden="1" w:unhideWhenUsed="1"/>
+    <w:lsdException w:name="Table Grid 3" w:semiHidden="1" w:unhideWhenUsed="1"/>
+    <w:lsdException w:name="Table Grid 4" w:semiHidden="1" w:unhideWhenUsed="1"/>
+    <w:lsdException w:name="Table Grid 5" w:semiHidden="1" w:unhideWhenUsed="1"/>
+    <w:lsdException w:name="Table Grid 6" w:semiHidden="1" w:unhideWhenUsed="1"/>
+    <w:lsdException w:name="Table Grid 7" w:semiHidden="1" w:unhideWhenUsed="1"/>
+    <w:lsdException w:name="Table Grid 8" w:semiHidden="1" w:unhideWhenUsed="1"/>
+    <w:lsdException w:name="Table List 1" w:semiHidden="1" w:unhideWhenUsed="1"/>
+    <w:lsdException w:name="Table List 2" w:semiHidden="1" w:unhideWhenUsed="1"/>
+    <w:lsdException w:name="Table List 3" w:semiHidden="1" w:unhideWhenUsed="1"/>
+    <w:lsdException w:name="Table List 4" w:semiHidden="1" w:unhideWhenUsed="1"/>
+    <w:lsdException w:name="Table List 5" w:semiHidden="1" w:unhideWhenUsed="1"/>
+    <w:lsdException w:name="Table List 6" w:semiHidden="1" w:unhideWhenUsed="1"/>
+    <w:lsdException w:name="Table List 7" w:semiHidden="1" w:unhideWhenUsed="1"/>
+    <w:lsdException w:name="Table List 8" w:semiHidden="1" w:unhideWhenUsed="1"/>
+    <w:lsdException w:name="Table 3D effects 1" w:semiHidden="1" w:unhideWhenUsed="1"/>
+    <w:lsdException w:name="Table 3D effects 2" w:semiHidden="1" w:unhideWhenUsed="1"/>
+    <w:lsdException w:name="Table 3D effects 3" w:semiHidden="1" w:unhideWhenUsed="1"/>
+    <w:lsdException w:name="Table Contemporary" w:semiHidden="1" w:unhideWhenUsed="1"/>
+    <w:lsdException w:name="Table Elegant" w:semiHidden="1" w:unhideWhenUsed="1"/>
+    <w:lsdException w:name="Table Professional" w:semiHidden="1" w:unhideWhenUsed="1"/>
+    <w:lsdException w:name="Table Subtle 1" w:semiHidden="1" w:unhideWhenUsed="1"/>
+    <w:lsdException w:name="Table Subtle 2" w:semiHidden="1" w:unhideWhenUsed="1"/>
+    <w:lsdException w:name="Table Web 1" w:semiHidden="1" w:unhideWhenUsed="1"/>
+    <w:lsdException w:name="Table Web 2" w:semiHidden="1" w:unhideWhenUsed="1"/>
+    <w:lsdException w:name="Table Web 3" w:semiHidden="1" w:unhideWhenUsed="1"/>
+    <w:lsdException w:name="Balloon Text" w:semiHidden="1" w:unhideWhenUsed="1"/>
+    <w:lsdException w:name="Table Theme" w:semiHidden="1" w:unhideWhenUsed="1"/>
+    <w:lsdException w:name="Placeholder Text" w:semiHidden="1"/>
+    <w:lsdException w:name="Light Shading"/>
+    <w:lsdException w:name="Light List"/>
+    <w:lsdException w:name="Medium Grid 3"/>
+    <w:lsdException w:name="Dark List"/>
+    <w:lsdException w:name="Colorful Shading"/>
+    <w:lsdException w:name="Colorful List"/>
+    <w:lsdException w:name="Colorful Grid"/>
+    <w:lsdException w:name="Light Shading Accent 1"/>
+    <w:lsdException w:name="Light List Accent 1"/>
+    <w:lsdException w:name="Light Grid Accent 1"/>
+    <w:lsdException w:name="Medium Shading 1 Accent 1"/>
+    <w:lsdException w:name="Medium Shading 2 Accent 1"/>
+    <w:lsdException w:name="Medium List 1 Accent 1"/>
+    <w:lsdException w:name="Revision" w:semiHidden="1"/>
+    <w:lsdException w:name="Medium List 2 Accent 1"/>
+    <w:lsdException w:name="Medium Grid 1 Accent 1"/>
+    <w:lsdException w:name="Medium Grid 2 Accent 1"/>
+    <w:lsdException w:name="Medium Grid 3 Accent 1"/>
+    <w:lsdException w:name="Dark List Accent 1"/>
+    <w:lsdException w:name="Colorful Shading Accent 1"/>
+    <w:lsdException w:name="Colorful List Accent 1"/>
+    <w:lsdException w:name="Colorful Grid Accent 1"/>
+    <w:lsdException w:name="Light Shading Accent 2"/>
+    <w:lsdException w:name="Light List Accent 2"/>
+    <w:lsdException w:name="Light Grid Accent 2"/>
+    <w:lsdException w:name="Medium Shading 1 Accent 2"/>
+    <w:lsdException w:name="Medium Shading 2 Accent 2"/>
+    <w:lsdException w:name="Medium List 1 Accent 2"/>
+    <w:lsdException w:name="Medium List 2 Accent 2"/>
+    <w:lsdException w:name="Medium Grid 1 Accent 2"/>
+    <w:lsdException w:name="Medium Grid 2 Accent 2"/>
+    <w:lsdException w:name="Medium Grid 3 Accent 2"/>
+    <w:lsdException w:name="Dark List Accent 2"/>
+    <w:lsdException w:name="Colorful Shading Accent 2"/>
+    <w:lsdException w:name="Colorful List Accent 2"/>
+    <w:lsdException w:name="Colorful Grid Accent 2"/>
+    <w:lsdException w:name="Light Shading Accent 3"/>
+    <w:lsdException w:name="Light List Accent 3"/>
+    <w:lsdException w:name="Light Grid Accent 3"/>
+    <w:lsdException w:name="Medium Shading 1 Accent 3"/>
+    <w:lsdException w:name="Medium Shading 2 Accent 3"/>
+    <w:lsdException w:name="Medium List 1 Accent 3"/>
+    <w:lsdException w:name="Medium List 2 Accent 3"/>
+    <w:lsdException w:name="Medium Grid 1 Accent 3"/>
+    <w:lsdException w:name="Medium Grid 2 Accent 3"/>
+    <w:lsdException w:name="Medium Grid 3 Accent 3"/>
+    <w:lsdException w:name="Dark List Accent 3"/>
+    <w:lsdException w:name="Colorful Shading Accent 3"/>
+    <w:lsdException w:name="Colorful List Accent 3"/>
+    <w:lsdException w:name="Colorful Grid Accent 3"/>
+    <w:lsdException w:name="Light Shading Accent 4"/>
+    <w:lsdException w:name="Light List Accent 4"/>
+    <w:lsdException w:name="Light Grid Accent 4"/>
+    <w:lsdException w:name="Medium Shading 1 Accent 4"/>
+    <w:lsdException w:name="Medium Shading 2 Accent 4"/>
+    <w:lsdException w:name="Medium List 1 Accent 4"/>
+    <w:lsdException w:name="Medium List 2 Accent 4"/>
+    <w:lsdException w:name="Medium Grid 1 Accent 4"/>
+    <w:lsdException w:name="Medium Grid 2 Accent 4"/>
+    <w:lsdException w:name="Medium Grid 3 Accent 4"/>
+    <w:lsdException w:name="Dark List Accent 4"/>
+    <w:lsdException w:name="Colorful Shading Accent 4"/>
+    <w:lsdException w:name="Colorful List Accent 4"/>
+    <w:lsdException w:name="Colorful Grid Accent 4"/>
+    <w:lsdException w:name="Light Shading Accent 5"/>
+    <w:lsdException w:name="Light List Accent 5"/>
+    <w:lsdException w:name="Light Grid Accent 5"/>
+    <w:lsdException w:name="Medium Shading 1 Accent 5"/>
+    <w:lsdException w:name="Medium Shading 2 Accent 5"/>
+    <w:lsdException w:name="Medium List 1 Accent 5"/>
+    <w:lsdException w:name="Medium List 2 Accent 5"/>
+    <w:lsdException w:name="Medium Grid 1 Accent 5"/>
+    <w:lsdException w:name="Medium Grid 2 Accent 5"/>
+    <w:lsdException w:name="Medium Grid 3 Accent 5"/>
+    <w:lsdException w:name="Dark List Accent 5"/>
+    <w:lsdException w:name="Colorful Shading Accent 5"/>
+    <w:lsdException w:name="Colorful List Accent 5"/>
+    <w:lsdException w:name="Colorful Grid Accent 5"/>
+    <w:lsdException w:name="Light Shading Accent 6"/>
+    <w:lsdException w:name="Light List Accent 6"/>
+    <w:lsdException w:name="Light Grid Accent 6"/>
+    <w:lsdException w:name="Medium Shading 1 Accent 6"/>
+    <w:lsdException w:name="Medium Shading 2 Accent 6"/>
+    <w:lsdException w:name="Medium List 1 Accent 6"/>
+    <w:lsdException w:name="Medium List 2 Accent 6"/>
+    <w:lsdException w:name="Medium Grid 1 Accent 6"/>
+    <w:lsdException w:name="Medium Grid 2 Accent 6"/>
+    <w:lsdException w:name="Medium Grid 3 Accent 6"/>
+    <w:lsdException w:name="Dark List Accent 6"/>
+    <w:lsdException w:name="Colorful Shading Accent 6"/>
+    <w:lsdException w:name="Colorful List Accent 6"/>
+    <w:lsdException w:name="Colorful Grid Accent 6"/>
+    <w:lsdException w:name="Bibliography" w:semiHidden="1" w:unhideWhenUsed="1"/>
+    <w:lsdException w:name="TOC Heading" w:semiHidden="1" w:unhideWhenUsed="1"/>
+    <w:lsdException w:name="Grid Table 4" w:uiPriority="49"/>
+    <w:lsdException w:name="Grid Table 5 Dark" w:uiPriority="50"/>
+    <w:lsdException w:name="Grid Table 6 Colorful" w:uiPriority="51"/>
+    <w:lsdException w:name="Grid Table 7 Colorful" w:uiPriority="52"/>
+    <w:lsdException w:name="Grid Table 1 Light Accent 1" w:uiPriority="46"/>
+    <w:lsdException w:name="Grid Table 2 Accent 1" w:uiPriority="47"/>
+    <w:lsdException w:name="Grid Table 3 Accent 1" w:uiPriority="48"/>
+    <w:lsdException w:name="Grid Table 4 Accent 1" w:uiPriority="49"/>
+    <w:lsdException w:name="Grid Table 5 Dark Accent 1" w:uiPriority="50"/>
+    <w:lsdException w:name="Grid Table 6 Colorful Accent 1" w:uiPriority="51"/>
+    <w:lsdException w:name="Grid Table 7 Colorful Accent 1" w:uiPriority="52"/>
+    <w:lsdException w:name="Grid Table 1 Light Accent 2" w:uiPriority="46"/>
+    <w:lsdException w:name="Grid Table 2 Accent 2" w:uiPriority="47"/>
+    <w:lsdException w:name="Grid Table 3 Accent 2" w:uiPriority="48"/>
+    <w:lsdException w:name="Grid Table 4 Accent 2" w:uiPriority="49"/>
+    <w:lsdException w:name="Grid Table 5 Dark Accent 2" w:uiPriority="50"/>
+    <w:lsdException w:name="Grid Table 6 Colorful Accent 2" w:uiPriority="51"/>
+    <w:lsdException w:name="Grid Table 7 Colorful Accent 2" w:uiPriority="52"/>
+    <w:lsdException w:name="Grid Table 1 Light Accent 3" w:uiPriority="46"/>
+    <w:lsdException w:name="Grid Table 2 Accent 3" w:uiPriority="47"/>
+    <w:lsdException w:name="Grid Table 3 Accent 3" w:uiPriority="48"/>
+    <w:lsdException w:name="Grid Table 4 Accent 3" w:uiPriority="49"/>
+    <w:lsdException w:name="Grid Table 5 Dark Accent 3" w:uiPriority="50"/>
+    <w:lsdException w:name="Grid Table 6 Colorful Accent 3" w:uiPriority="51"/>
+    <w:lsdException w:name="Grid Table 7 Colorful Accent 3" w:uiPriority="52"/>
+    <w:lsdException w:name="Grid Table 1 Light Accent 4" w:uiPriority="46"/>
+    <w:lsdException w:name="Grid Table 2 Accent 4" w:uiPriority="47"/>
+    <w:lsdException w:name="Grid Table 3 Accent 4" w:uiPriority="48"/>
+    <w:lsdException w:name="Grid Table 4 Accent 4" w:uiPriority="49"/>
+    <w:lsdException w:name="Grid Table 5 Dark Accent 4" w:uiPriority="50"/>
+    <w:lsdException w:name="Grid Table 6 Colorful Accent 4" w:uiPriority="51"/>
+    <w:lsdException w:name="Grid Table 7 Colorful Accent 4" w:uiPriority="52"/>
+    <w:lsdException w:name="Grid Table 1 Light Accent 5" w:uiPriority="46"/>
+    <w:lsdException w:name="Grid Table 2 Accent 5" w:uiPriority="47"/>
+    <w:lsdException w:name="Grid Table 3 Accent 5" w:uiPriority="48"/>
+    <w:lsdException w:name="Grid Table 4 Accent 5" w:uiPriority="49"/>
+    <w:lsdException w:name="Grid Table 5 Dark Accent 5" w:uiPriority="50"/>
+    <w:lsdException w:name="Grid Table 6 Colorful Accent 5" w:uiPriority="51"/>
+    <w:lsdException w:name="Grid Table 7 Colorful Accent 5" w:uiPriority="52"/>
+    <w:lsdException w:name="Grid Table 1 Light Accent 6" w:uiPriority="46"/>
+    <w:lsdException w:name="Grid Table 2 Accent 6" w:uiPriority="47"/>
+    <w:lsdException w:name="Grid Table 3 Accent 6" w:uiPriority="48"/>
+    <w:lsdException w:name="Grid Table 4 Accent 6" w:uiPriority="49"/>
+    <w:lsdException w:name="Grid Table 5 Dark Accent 6" w:uiPriority="50"/>
+    <w:lsdException w:name="Grid Table 6 Colorful Accent 6" w:uiPriority="51"/>
+    <w:lsdException w:name="Grid Table 7 Colorful Accent 6" w:uiPriority="52"/>
+    <w:lsdException w:name="List Table 1 Light" w:uiPriority="46"/>
+    <w:lsdException w:name="List Table 2" w:uiPriority="47"/>
+    <w:lsdException w:name="List Table 3" w:uiPriority="48"/>
+    <w:lsdException w:name="List Table 4" w:uiPriority="49"/>
+    <w:lsdException w:name="List Table 5 Dark" w:uiPriority="50"/>
+    <w:lsdException w:name="List Table 6 Colorful" w:uiPriority="51"/>
+    <w:lsdException w:name="List Table 7 Colorful" w:uiPriority="52"/>
+    <w:lsdException w:name="List Table 1 Light Accent 1" w:uiPriority="46"/>
+    <w:lsdException w:name="List Table 2 Accent 1" w:uiPriority="47"/>
+    <w:lsdException w:name="List Table 3 Accent 1" w:uiPriority="48"/>
+    <w:lsdException w:name="List Table 4 Accent 1" w:uiPriority="49"/>
+    <w:lsdException w:name="List Table 5 Dark Accent 1" w:uiPriority="50"/>
+    <w:lsdException w:name="List Table 6 Colorful Accent 1" w:uiPriority="51"/>
+    <w:lsdException w:name="List Table 7 Colorful Accent 1" w:uiPriority="52"/>
+    <w:lsdException w:name="List Table 1 Light Accent 2" w:uiPriority="46"/>
+    <w:lsdException w:name="List Table 2 Accent 2" w:uiPriority="47"/>
+    <w:lsdException w:name="List Table 3 Accent 2" w:uiPriority="48"/>
+    <w:lsdException w:name="List Table 4 Accent 2" w:uiPriority="49"/>
+    <w:lsdException w:name="List Table 5 Dark Accent 2" w:uiPriority="50"/>
+    <w:lsdException w:name="List Table 6 Colorful Accent 2" w:uiPriority="51"/>
+    <w:lsdException w:name="List Table 7 Colorful Accent 2" w:uiPriority="52"/>
+    <w:lsdException w:name="List Table 1 Light Accent 3" w:uiPriority="46"/>
+    <w:lsdException w:name="List Table 2 Accent 3" w:uiPriority="47"/>
+    <w:lsdException w:name="List Table 3 Accent 3" w:uiPriority="48"/>
+    <w:lsdException w:name="List Table 4 Accent 3" w:uiPriority="49"/>
+    <w:lsdException w:name="List Table 5 Dark Accent 3" w:uiPriority="50"/>
+    <w:lsdException w:name="List Table 6 Colorful Accent 3" w:uiPriority="51"/>
+    <w:lsdException w:name="List Table 7 Colorful Accent 3" w:uiPriority="52"/>
+    <w:lsdException w:name="List Table 1 Light Accent 4" w:uiPriority="46"/>
+    <w:lsdException w:name="List Table 2 Accent 4" w:uiPriority="47"/>
+    <w:lsdException w:name="List Table 3 Accent 4" w:uiPriority="48"/>
+    <w:lsdException w:name="List Table 4 Accent 4" w:uiPriority="49"/>
+    <w:lsdException w:name="List Table 5 Dark Accent 4" w:uiPriority="50"/>
+    <w:lsdException w:name="List Table 6 Colorful Accent 4" w:uiPriority="51"/>
+    <w:lsdException w:name="List Table 7 Colorful Accent 4" w:uiPriority="52"/>
+    <w:lsdException w:name="List Table 1 Light Accent 5" w:uiPriority="46"/>
+    <w:lsdException w:name="List Table 2 Accent 5" w:uiPriority="47"/>
+    <w:lsdException w:name="List Table 3 Accent 5" w:uiPriority="48"/>
+    <w:lsdException w:name="List Table 4 Accent 5" w:uiPriority="49"/>
+    <w:lsdException w:name="List Table 5 Dark Accent 5" w:uiPriority="50"/>
+    <w:lsdException w:name="List Table 6 Colorful Accent 5" w:uiPriority="51"/>
+    <w:lsdException w:name="List Table 7 Colorful Accent 5" w:uiPriority="52"/>
+    <w:lsdException w:name="List Table 1 Light Accent 6" w:uiPriority="46"/>
+    <w:lsdException w:name="List Table 2 Accent 6" w:uiPriority="47"/>
+    <w:lsdException w:name="List Table 3 Accent 6" w:uiPriority="48"/>
+    <w:lsdException w:name="List Table 4 Accent 6" w:uiPriority="49"/>
+    <w:lsdException w:name="List Table 5 Dark Accent 6" w:uiPriority="50"/>
+    <w:lsdException w:name="List Table 6 Colorful Accent 6" w:uiPriority="51"/>
+    <w:lsdException w:name="List Table 7 Colorful Accent 6" w:uiPriority="52"/>
+    <w:lsdException w:name="Mention" w:semiHidden="1" w:uiPriority="99" w:unhideWhenUsed="1"/>
+    <w:lsdException w:name="Smart Hyperlink" w:semiHidden="1" w:uiPriority="99" w:unhideWhenUsed="1"/>
+    <w:lsdException w:name="Hashtag" w:semiHidden="1" w:uiPriority="99" w:unhideWhenUsed="1"/>
+    <w:lsdException w:name="Unresolved Mention" w:semiHidden="1" w:uiPriority="99" w:unhideWhenUsed="1"/>
+    <w:lsdException w:name="Smart Link" w:semiHidden="1" w:uiPriority="99" w:unhideWhenUsed="1"/>
+  </w:latentStyles>
   <w:style w:type="paragraph" w:default="1" w:styleId="Normal">
     <w:name w:val="Normal"/>
     <w:qFormat/>
   </w:style>
+  <w:style w:type="paragraph" w:styleId="Heading1">
+    <w:name w:val="heading 1"/>
+    <w:basedOn w:val="Normal"/>
+    <w:next w:val="BodyText"/>
+    <w:uiPriority w:val="9"/>
+    <w:qFormat/>
+    <w:pPr>
+      <w:keepNext/>
+      <w:keepLines/>
+      <w:spacing w:before="480" w:after="0"/>
+      <w:outlineLvl w:val="0"/>
+    </w:pPr>
+    <w:rPr>
+      <w:rFonts w:asciiTheme="majorHAnsi" w:eastAsiaTheme="majorEastAsia" w:hAnsiTheme="majorHAnsi" w:cstheme="majorBidi"/>
+      <w:b/>
+      <w:bCs/>
+      <w:color w:val="345A8A" w:themeColor="accent1" w:themeShade="B5"/>
+      <w:sz w:val="32"/>
+      <w:szCs w:val="32"/>
+    </w:rPr>
+  </w:style>
+  <w:style w:type="paragraph" w:styleId="Heading2">
+    <w:name w:val="heading 2"/>
+    <w:basedOn w:val="Normal"/>
+    <w:next w:val="BodyText"/>
+    <w:uiPriority w:val="9"/>
+    <w:unhideWhenUsed/>
+    <w:qFormat/>
+    <w:pPr>
+      <w:keepNext/>
+      <w:keepLines/>
+      <w:spacing w:before="200" w:after="0"/>
+      <w:outlineLvl w:val="1"/>
+    </w:pPr>
+    <w:rPr>
+      <w:rFonts w:asciiTheme="majorHAnsi" w:eastAsiaTheme="majorEastAsia" w:hAnsiTheme="majorHAnsi" w:cstheme="majorBidi"/>
+      <w:b/>
+      <w:bCs/>
+      <w:color w:val="4F81BD" w:themeColor="accent1"/>
+      <w:sz w:val="32"/>
+      <w:szCs w:val="32"/>
+    </w:rPr>
+  </w:style>
+  <w:style w:type="paragraph" w:styleId="Heading3">
+    <w:name w:val="heading 3"/>
+    <w:basedOn w:val="Normal"/>
+    <w:next w:val="BodyText"/>
+    <w:uiPriority w:val="9"/>
+    <w:unhideWhenUsed/>
+    <w:qFormat/>
+    <w:pPr>
+      <w:keepNext/>
+      <w:keepLines/>
+      <w:spacing w:before="200" w:after="0"/>
+      <w:outlineLvl w:val="2"/>
+    </w:pPr>
+    <w:rPr>
+      <w:rFonts w:asciiTheme="majorHAnsi" w:eastAsiaTheme="majorEastAsia" w:hAnsiTheme="majorHAnsi" w:cstheme="majorBidi"/>
+      <w:b/>
+      <w:bCs/>
+      <w:color w:val="4F81BD" w:themeColor="accent1"/>
+      <w:sz w:val="28"/>
+      <w:szCs w:val="28"/>
+    </w:rPr>
+  </w:style>
+  <w:style w:type="paragraph" w:styleId="Heading4">
+    <w:name w:val="heading 4"/>
+    <w:basedOn w:val="Normal"/>
+    <w:next w:val="BodyText"/>
+    <w:uiPriority w:val="9"/>
+    <w:unhideWhenUsed/>
+    <w:qFormat/>
+    <w:pPr>
+      <w:keepNext/>
+      <w:keepLines/>
+      <w:spacing w:before="200" w:after="0"/>
+      <w:outlineLvl w:val="3"/>
+    </w:pPr>
+    <w:rPr>
+      <w:rFonts w:asciiTheme="majorHAnsi" w:eastAsiaTheme="majorEastAsia" w:hAnsiTheme="majorHAnsi" w:cstheme="majorBidi"/>
+      <w:b/>
+      <w:bCs/>
+      <w:color w:val="4F81BD" w:themeColor="accent1"/>
+    </w:rPr>
+  </w:style>
+  <w:style w:type="paragraph" w:styleId="Heading5">
+    <w:name w:val="heading 5"/>
+    <w:basedOn w:val="Normal"/>
+    <w:next w:val="BodyText"/>
+    <w:uiPriority w:val="9"/>
+    <w:unhideWhenUsed/>
+    <w:qFormat/>
+    <w:pPr>
+      <w:keepNext/>
+      <w:keepLines/>
+      <w:spacing w:before="200" w:after="0"/>
+      <w:outlineLvl w:val="4"/>
+    </w:pPr>
+    <w:rPr>
+      <w:rFonts w:asciiTheme="majorHAnsi" w:eastAsiaTheme="majorEastAsia" w:hAnsiTheme="majorHAnsi" w:cstheme="majorBidi"/>
+      <w:i/>
+      <w:iCs/>
+      <w:color w:val="4F81BD" w:themeColor="accent1"/>
+    </w:rPr>
+  </w:style>
+  <w:style w:type="paragraph" w:styleId="Heading6">
+    <w:name w:val="heading 6"/>
+    <w:basedOn w:val="Normal"/>
+    <w:next w:val="BodyText"/>
+    <w:uiPriority w:val="9"/>
+    <w:unhideWhenUsed/>
+    <w:qFormat/>
+    <w:pPr>
+      <w:keepNext/>
+      <w:keepLines/>
+      <w:spacing w:before="200" w:after="0"/>
+      <w:outlineLvl w:val="5"/>
+    </w:pPr>
+    <w:rPr>
+      <w:rFonts w:asciiTheme="majorHAnsi" w:eastAsiaTheme="majorEastAsia" w:hAnsiTheme="majorHAnsi" w:cstheme="majorBidi"/>
+      <w:color w:val="4F81BD" w:themeColor="accent1"/>
+    </w:rPr>
+  </w:style>
+  <w:style w:type="character" w:default="1" w:styleId="DefaultParagraphFont">
+    <w:name w:val="Default Paragraph Font"/>
+    <w:uiPriority w:val="1"/>
+    <w:semiHidden/>
+    <w:unhideWhenUsed/>
+  </w:style>
+  <w:style w:type="table" w:default="1" w:styleId="TableNormal">
+    <w:name w:val="Normal Table"/>
+    <w:uiPriority w:val="99"/>
+    <w:semiHidden/>
+    <w:unhideWhenUsed/>
+    <w:tblPr>
+      <w:tblInd w:w="0" w:type="dxa"/>
+      <w:tblCellMar>
+        <w:top w:w="0" w:type="dxa"/>
+        <w:left w:w="108" w:type="dxa"/>
+        <w:bottom w:w="0" w:type="dxa"/>
+        <w:right w:w="108" w:type="dxa"/>
+      </w:tblCellMar>
+    </w:tblPr>
+  </w:style>
+  <w:style w:type="numbering" w:default="1" w:styleId="NoList">
+    <w:name w:val="No List"/>
+    <w:uiPriority w:val="99"/>
+    <w:semiHidden/>
+    <w:unhideWhenUsed/>
+  </w:style>
   <w:style w:type="paragraph" w:styleId="BodyText">
     <w:name w:val="Body Text"/>
     <w:basedOn w:val="Normal"/>
-    <w:link w:val="BodyTextChar"/>
+    <w:qFormat/>
     <w:pPr>
       <w:spacing w:before="180" w:after="180"/>
     </w:pPr>
-    <w:qFormat/>
   </w:style>
   <w:style w:type="paragraph" w:customStyle="1" w:styleId="FirstParagraph">
     <w:name w:val="First Paragraph"/>
@@ -520,10 +1318,7 @@
     <w:next w:val="BodyText"/>
     <w:qFormat/>
     <w:pPr>
-      <w:keepNext/>
-      <w:keepLines/>
-      <w:spacing w:before="240" w:after="240"/>
-      <w:jc w:val="center"/>
+      <w:spacing w:before="240"/>
     </w:pPr>
     <w:rPr>
       <w:sz w:val="30"/>
@@ -568,139 +1363,7 @@
   <w:style w:type="paragraph" w:styleId="Bibliography">
     <w:name w:val="Bibliography"/>
     <w:basedOn w:val="Normal"/>
-    <w:next w:val="Bibliography"/>
     <w:qFormat/>
-    <w:pPr/>
-    <w:rPr/>
-  </w:style>
-  <w:style w:type="paragraph" w:styleId="Heading1">
-    <w:name w:val="Heading 1"/>
-    <w:basedOn w:val="Normal"/>
-    <w:next w:val="BodyText"/>
-    <w:uiPriority w:val="9"/>
-    <w:qFormat/>
-    <w:pPr>
-      <w:keepNext/>
-      <w:keepLines/>
-      <w:spacing w:before="480" w:after="0"/>
-      <w:outlineLvl w:val="0"/>
-    </w:pPr>
-    <w:rPr>
-      <w:rFonts w:asciiTheme="majorHAnsi" w:eastAsiaTheme="majorEastAsia" w:hAnsiTheme="majorHAnsi" w:cstheme="majorBidi"/>
-      <w:b/>
-      <w:bCs/>
-      <w:color w:val="345A8A" w:themeColor="accent1" w:themeShade="B5"/>
-      <w:sz w:val="32"/>
-      <w:szCs w:val="32"/>
-    </w:rPr>
-  </w:style>
-  <w:style w:type="paragraph" w:styleId="Heading2">
-    <w:name w:val="Heading 2"/>
-    <w:basedOn w:val="Normal"/>
-    <w:next w:val="BodyText"/>
-    <w:uiPriority w:val="9"/>
-    <w:unhideWhenUsed/>
-    <w:qFormat/>
-    <w:pPr>
-      <w:keepNext/>
-      <w:keepLines/>
-      <w:spacing w:before="200" w:after="0"/>
-      <w:outlineLvl w:val="1"/>
-    </w:pPr>
-    <w:rPr>
-      <w:rFonts w:asciiTheme="majorHAnsi" w:eastAsiaTheme="majorEastAsia" w:hAnsiTheme="majorHAnsi" w:cstheme="majorBidi"/>
-      <w:b/>
-      <w:bCs/>
-      <w:color w:val="4F81BD" w:themeColor="accent1"/>
-      <w:sz w:val="32"/>
-      <w:szCs w:val="32"/>
-    </w:rPr>
-  </w:style>
-  <w:style w:type="paragraph" w:styleId="Heading3">
-    <w:name w:val="Heading 3"/>
-    <w:basedOn w:val="Normal"/>
-    <w:next w:val="BodyText"/>
-    <w:uiPriority w:val="9"/>
-    <w:unhideWhenUsed/>
-    <w:qFormat/>
-    <w:pPr>
-      <w:keepNext/>
-      <w:keepLines/>
-      <w:spacing w:before="200" w:after="0"/>
-      <w:outlineLvl w:val="2"/>
-    </w:pPr>
-    <w:rPr>
-      <w:rFonts w:asciiTheme="majorHAnsi" w:eastAsiaTheme="majorEastAsia" w:hAnsiTheme="majorHAnsi" w:cstheme="majorBidi"/>
-      <w:b/>
-      <w:bCs/>
-      <w:color w:val="4F81BD" w:themeColor="accent1"/>
-      <w:sz w:val="28"/>
-      <w:szCs w:val="28"/>
-    </w:rPr>
-  </w:style>
-  <w:style w:type="paragraph" w:styleId="Heading4">
-    <w:name w:val="Heading 4"/>
-    <w:basedOn w:val="Normal"/>
-    <w:next w:val="BodyText"/>
-    <w:uiPriority w:val="9"/>
-    <w:unhideWhenUsed/>
-    <w:qFormat/>
-    <w:pPr>
-      <w:keepNext/>
-      <w:keepLines/>
-      <w:spacing w:before="200" w:after="0"/>
-      <w:outlineLvl w:val="3"/>
-    </w:pPr>
-    <w:rPr>
-      <w:rFonts w:asciiTheme="majorHAnsi" w:eastAsiaTheme="majorEastAsia" w:hAnsiTheme="majorHAnsi" w:cstheme="majorBidi"/>
-      <w:b/>
-      <w:bCs/>
-      <w:color w:val="4F81BD" w:themeColor="accent1"/>
-      <w:sz w:val="24"/>
-      <w:szCs w:val="24"/>
-    </w:rPr>
-  </w:style>
-  <w:style w:type="paragraph" w:styleId="Heading5">
-    <w:name w:val="Heading 5"/>
-    <w:basedOn w:val="Normal"/>
-    <w:next w:val="BodyText"/>
-    <w:uiPriority w:val="9"/>
-    <w:unhideWhenUsed/>
-    <w:qFormat/>
-    <w:pPr>
-      <w:keepNext/>
-      <w:keepLines/>
-      <w:spacing w:before="200" w:after="0"/>
-      <w:outlineLvl w:val="4"/>
-    </w:pPr>
-    <w:rPr>
-      <w:rFonts w:asciiTheme="majorHAnsi" w:eastAsiaTheme="majorEastAsia" w:hAnsiTheme="majorHAnsi" w:cstheme="majorBidi"/>
-      <w:i/>
-      <w:iCs/>
-      <w:color w:val="4F81BD" w:themeColor="accent1"/>
-      <w:sz w:val="24"/>
-      <w:szCs w:val="24"/>
-    </w:rPr>
-  </w:style>
-  <w:style w:type="paragraph" w:styleId="Heading6">
-    <w:name w:val="Heading 6"/>
-    <w:basedOn w:val="Normal"/>
-    <w:next w:val="BodyText"/>
-    <w:uiPriority w:val="9"/>
-    <w:unhideWhenUsed/>
-    <w:qFormat/>
-    <w:pPr>
-      <w:keepNext/>
-      <w:keepLines/>
-      <w:spacing w:before="200" w:after="0"/>
-      <w:outlineLvl w:val="5"/>
-    </w:pPr>
-    <w:rPr>
-      <w:rFonts w:asciiTheme="majorHAnsi" w:eastAsiaTheme="majorEastAsia" w:hAnsiTheme="majorHAnsi" w:cstheme="majorBidi"/>
-      <w:color w:val="4F81BD" w:themeColor="accent1"/>
-      <w:sz w:val="24"/>
-      <w:szCs w:val="24"/>
-    </w:rPr>
   </w:style>
   <w:style w:type="paragraph" w:styleId="BlockText">
     <w:name w:val="Block Text"/>
@@ -711,7 +1374,6 @@
     <w:qFormat/>
     <w:pPr>
       <w:spacing w:before="100" w:after="100"/>
-      <w:ind w:firstLine="0"/>
     </w:pPr>
     <w:rPr>
       <w:rFonts w:asciiTheme="majorHAnsi" w:eastAsiaTheme="majorEastAsia" w:hAnsiTheme="majorHAnsi" w:cstheme="majorBidi"/>
@@ -721,32 +1383,11 @@
     </w:rPr>
   </w:style>
   <w:style w:type="paragraph" w:styleId="FootnoteText">
-    <w:name w:val="Footnote Text"/>
+    <w:name w:val="footnote text"/>
     <w:basedOn w:val="Normal"/>
-    <w:next w:val="FootnoteText"/>
     <w:uiPriority w:val="9"/>
     <w:unhideWhenUsed/>
     <w:qFormat/>
-  </w:style>
-  <w:style w:type="character" w:default="1" w:styleId="DefaultParagraphFont">
-    <w:name w:val="Default Paragraph Font"/>
-    <w:semiHidden/>
-    <w:unhideWhenUsed/>
-  </w:style>
-  <w:style w:type="table" w:default="1" w:styleId="TableNormal">
-    <w:name w:val="Normal Table"/>
-    <w:semiHidden/>
-    <w:unhideWhenUsed/>
-    <w:qFormat/>
-    <w:tblPr>
-      <w:tblInd w:w="0" w:type="dxa"/>
-      <w:tblCellMar>
-        <w:top w:w="0" w:type="dxa"/>
-        <w:left w:w="108" w:type="dxa"/>
-        <w:bottom w:w="0" w:type="dxa"/>
-        <w:right w:w="108" w:type="dxa"/>
-      </w:tblCellMar>
-    </w:tblPr>
   </w:style>
   <w:style w:type="paragraph" w:customStyle="1" w:styleId="DefinitionTerm">
     <w:name w:val="Definition Term"/>
@@ -766,11 +1407,11 @@
     <w:basedOn w:val="Normal"/>
   </w:style>
   <w:style w:type="paragraph" w:styleId="Caption">
-    <w:name w:val="Caption"/>
+    <w:name w:val="caption"/>
     <w:basedOn w:val="Normal"/>
-    <w:link w:val="BodyTextChar"/>
+    <w:link w:val="CaptionChar"/>
     <w:pPr>
-      <w:spacing w:before="0" w:after="120"/>
+      <w:spacing w:after="120"/>
     </w:pPr>
     <w:rPr>
       <w:i/>
@@ -791,36 +1432,37 @@
     <w:name w:val="Figure"/>
     <w:basedOn w:val="Normal"/>
   </w:style>
-  <w:style w:type="paragraph" w:customStyle="1" w:styleId="FigureWithCaption">
+  <w:style w:type="paragraph" w:customStyle="1" w:styleId="FigurewithCaption">
     <w:name w:val="Figure with Caption"/>
     <w:basedOn w:val="Figure"/>
     <w:pPr>
       <w:keepNext/>
     </w:pPr>
   </w:style>
-  <w:style w:type="character" w:customStyle="1" w:styleId="BodyTextChar">
-    <w:name w:val="Body Text Char"/>
+  <w:style w:type="character" w:customStyle="1" w:styleId="CaptionChar">
+    <w:name w:val="Caption Char"/>
     <w:basedOn w:val="DefaultParagraphFont"/>
-    <w:link w:val="BodyText"/>
+    <w:link w:val="Caption"/>
   </w:style>
   <w:style w:type="character" w:customStyle="1" w:styleId="VerbatimChar">
     <w:name w:val="Verbatim Char"/>
-    <w:basedOn w:val="BodyTextChar"/>
+    <w:basedOn w:val="CaptionChar"/>
+    <w:link w:val="SourceCode"/>
     <w:rPr>
       <w:rFonts w:ascii="Consolas" w:hAnsi="Consolas"/>
       <w:sz w:val="22"/>
     </w:rPr>
   </w:style>
   <w:style w:type="character" w:styleId="FootnoteReference">
-    <w:name w:val="Footnote Reference"/>
-    <w:basedOn w:val="BodyTextChar"/>
+    <w:name w:val="footnote reference"/>
+    <w:basedOn w:val="CaptionChar"/>
     <w:rPr>
       <w:vertAlign w:val="superscript"/>
     </w:rPr>
   </w:style>
   <w:style w:type="character" w:styleId="Hyperlink">
     <w:name w:val="Hyperlink"/>
-    <w:basedOn w:val="BodyTextChar"/>
+    <w:basedOn w:val="CaptionChar"/>
     <w:rPr>
       <w:color w:val="4F81BD" w:themeColor="accent1"/>
     </w:rPr>
@@ -837,7 +1479,6 @@
       <w:outlineLvl w:val="9"/>
     </w:pPr>
     <w:rPr>
-      <w:rFonts w:asciiTheme="majorHAnsi" w:eastAsiaTheme="majorEastAsia" w:hAnsiTheme="majorHAnsi" w:cstheme="majorBidi"/>
       <w:b w:val="0"/>
       <w:bCs w:val="0"/>
       <w:color w:val="365F91" w:themeColor="accent1" w:themeShade="BF"/>
@@ -848,267 +1489,461 @@
     <w:basedOn w:val="Normal"/>
     <w:link w:val="VerbatimChar"/>
     <w:pPr>
-      <w:wordWrap w:val="off"/>
-      <w:shd w:val="clear" w:fill="f8f8f8"/>
+      <w:shd w:val="clear" w:color="auto" w:fill="F8F8F8"/>
+      <w:wordWrap w:val="0"/>
     </w:pPr>
   </w:style>
   <w:style w:type="character" w:customStyle="1" w:styleId="KeywordTok">
     <w:name w:val="KeywordTok"/>
     <w:basedOn w:val="VerbatimChar"/>
     <w:rPr>
-      <w:color w:val="204a87"/>
-      <w:shd w:val="clear" w:fill="f8f8f8"/>
+      <w:rFonts w:ascii="Consolas" w:hAnsi="Consolas"/>
       <w:b/>
+      <w:color w:val="204A87"/>
+      <w:sz w:val="22"/>
+      <w:shd w:val="clear" w:color="auto" w:fill="F8F8F8"/>
     </w:rPr>
   </w:style>
   <w:style w:type="character" w:customStyle="1" w:styleId="DataTypeTok">
     <w:name w:val="DataTypeTok"/>
     <w:basedOn w:val="VerbatimChar"/>
     <w:rPr>
-      <w:color w:val="204a87"/>
-      <w:shd w:val="clear" w:fill="f8f8f8"/>
+      <w:rFonts w:ascii="Consolas" w:hAnsi="Consolas"/>
+      <w:color w:val="204A87"/>
+      <w:sz w:val="22"/>
+      <w:shd w:val="clear" w:color="auto" w:fill="F8F8F8"/>
     </w:rPr>
   </w:style>
   <w:style w:type="character" w:customStyle="1" w:styleId="DecValTok">
     <w:name w:val="DecValTok"/>
     <w:basedOn w:val="VerbatimChar"/>
     <w:rPr>
-      <w:color w:val="0000cf"/>
-      <w:shd w:val="clear" w:fill="f8f8f8"/>
+      <w:rFonts w:ascii="Consolas" w:hAnsi="Consolas"/>
+      <w:color w:val="0000CF"/>
+      <w:sz w:val="22"/>
+      <w:shd w:val="clear" w:color="auto" w:fill="F8F8F8"/>
     </w:rPr>
   </w:style>
   <w:style w:type="character" w:customStyle="1" w:styleId="BaseNTok">
     <w:name w:val="BaseNTok"/>
     <w:basedOn w:val="VerbatimChar"/>
     <w:rPr>
-      <w:color w:val="0000cf"/>
-      <w:shd w:val="clear" w:fill="f8f8f8"/>
+      <w:rFonts w:ascii="Consolas" w:hAnsi="Consolas"/>
+      <w:color w:val="0000CF"/>
+      <w:sz w:val="22"/>
+      <w:shd w:val="clear" w:color="auto" w:fill="F8F8F8"/>
     </w:rPr>
   </w:style>
   <w:style w:type="character" w:customStyle="1" w:styleId="FloatTok">
     <w:name w:val="FloatTok"/>
     <w:basedOn w:val="VerbatimChar"/>
     <w:rPr>
-      <w:color w:val="0000cf"/>
-      <w:shd w:val="clear" w:fill="f8f8f8"/>
+      <w:rFonts w:ascii="Consolas" w:hAnsi="Consolas"/>
+      <w:color w:val="0000CF"/>
+      <w:sz w:val="22"/>
+      <w:shd w:val="clear" w:color="auto" w:fill="F8F8F8"/>
     </w:rPr>
   </w:style>
   <w:style w:type="character" w:customStyle="1" w:styleId="ConstantTok">
     <w:name w:val="ConstantTok"/>
     <w:basedOn w:val="VerbatimChar"/>
     <w:rPr>
+      <w:rFonts w:ascii="Consolas" w:hAnsi="Consolas"/>
       <w:color w:val="000000"/>
-      <w:shd w:val="clear" w:fill="f8f8f8"/>
+      <w:sz w:val="22"/>
+      <w:shd w:val="clear" w:color="auto" w:fill="F8F8F8"/>
     </w:rPr>
   </w:style>
   <w:style w:type="character" w:customStyle="1" w:styleId="CharTok">
     <w:name w:val="CharTok"/>
     <w:basedOn w:val="VerbatimChar"/>
     <w:rPr>
-      <w:color w:val="4e9a06"/>
-      <w:shd w:val="clear" w:fill="f8f8f8"/>
+      <w:rFonts w:ascii="Consolas" w:hAnsi="Consolas"/>
+      <w:color w:val="4E9A06"/>
+      <w:sz w:val="22"/>
+      <w:shd w:val="clear" w:color="auto" w:fill="F8F8F8"/>
     </w:rPr>
   </w:style>
   <w:style w:type="character" w:customStyle="1" w:styleId="SpecialCharTok">
     <w:name w:val="SpecialCharTok"/>
     <w:basedOn w:val="VerbatimChar"/>
     <w:rPr>
+      <w:rFonts w:ascii="Consolas" w:hAnsi="Consolas"/>
       <w:color w:val="000000"/>
-      <w:shd w:val="clear" w:fill="f8f8f8"/>
+      <w:sz w:val="22"/>
+      <w:shd w:val="clear" w:color="auto" w:fill="F8F8F8"/>
     </w:rPr>
   </w:style>
   <w:style w:type="character" w:customStyle="1" w:styleId="StringTok">
     <w:name w:val="StringTok"/>
     <w:basedOn w:val="VerbatimChar"/>
     <w:rPr>
-      <w:color w:val="4e9a06"/>
-      <w:shd w:val="clear" w:fill="f8f8f8"/>
+      <w:rFonts w:ascii="Consolas" w:hAnsi="Consolas"/>
+      <w:color w:val="4E9A06"/>
+      <w:sz w:val="22"/>
+      <w:shd w:val="clear" w:color="auto" w:fill="F8F8F8"/>
     </w:rPr>
   </w:style>
   <w:style w:type="character" w:customStyle="1" w:styleId="VerbatimStringTok">
     <w:name w:val="VerbatimStringTok"/>
     <w:basedOn w:val="VerbatimChar"/>
     <w:rPr>
-      <w:color w:val="4e9a06"/>
-      <w:shd w:val="clear" w:fill="f8f8f8"/>
+      <w:rFonts w:ascii="Consolas" w:hAnsi="Consolas"/>
+      <w:color w:val="4E9A06"/>
+      <w:sz w:val="22"/>
+      <w:shd w:val="clear" w:color="auto" w:fill="F8F8F8"/>
     </w:rPr>
   </w:style>
   <w:style w:type="character" w:customStyle="1" w:styleId="SpecialStringTok">
     <w:name w:val="SpecialStringTok"/>
     <w:basedOn w:val="VerbatimChar"/>
     <w:rPr>
-      <w:color w:val="4e9a06"/>
-      <w:shd w:val="clear" w:fill="f8f8f8"/>
+      <w:rFonts w:ascii="Consolas" w:hAnsi="Consolas"/>
+      <w:color w:val="4E9A06"/>
+      <w:sz w:val="22"/>
+      <w:shd w:val="clear" w:color="auto" w:fill="F8F8F8"/>
     </w:rPr>
   </w:style>
   <w:style w:type="character" w:customStyle="1" w:styleId="ImportTok">
     <w:name w:val="ImportTok"/>
     <w:basedOn w:val="VerbatimChar"/>
     <w:rPr>
-      <w:shd w:val="clear" w:fill="f8f8f8"/>
+      <w:rFonts w:ascii="Consolas" w:hAnsi="Consolas"/>
+      <w:sz w:val="22"/>
+      <w:shd w:val="clear" w:color="auto" w:fill="F8F8F8"/>
     </w:rPr>
   </w:style>
   <w:style w:type="character" w:customStyle="1" w:styleId="CommentTok">
     <w:name w:val="CommentTok"/>
     <w:basedOn w:val="VerbatimChar"/>
     <w:rPr>
-      <w:color w:val="8f5902"/>
-      <w:shd w:val="clear" w:fill="f8f8f8"/>
+      <w:rFonts w:ascii="Consolas" w:hAnsi="Consolas"/>
       <w:i/>
+      <w:color w:val="8F5902"/>
+      <w:sz w:val="22"/>
+      <w:shd w:val="clear" w:color="auto" w:fill="F8F8F8"/>
     </w:rPr>
   </w:style>
   <w:style w:type="character" w:customStyle="1" w:styleId="DocumentationTok">
     <w:name w:val="DocumentationTok"/>
     <w:basedOn w:val="VerbatimChar"/>
     <w:rPr>
-      <w:color w:val="8f5902"/>
-      <w:shd w:val="clear" w:fill="f8f8f8"/>
+      <w:rFonts w:ascii="Consolas" w:hAnsi="Consolas"/>
       <w:b/>
       <w:i/>
+      <w:color w:val="8F5902"/>
+      <w:sz w:val="22"/>
+      <w:shd w:val="clear" w:color="auto" w:fill="F8F8F8"/>
     </w:rPr>
   </w:style>
   <w:style w:type="character" w:customStyle="1" w:styleId="AnnotationTok">
     <w:name w:val="AnnotationTok"/>
     <w:basedOn w:val="VerbatimChar"/>
     <w:rPr>
-      <w:color w:val="8f5902"/>
-      <w:shd w:val="clear" w:fill="f8f8f8"/>
+      <w:rFonts w:ascii="Consolas" w:hAnsi="Consolas"/>
       <w:b/>
       <w:i/>
+      <w:color w:val="8F5902"/>
+      <w:sz w:val="22"/>
+      <w:shd w:val="clear" w:color="auto" w:fill="F8F8F8"/>
     </w:rPr>
   </w:style>
   <w:style w:type="character" w:customStyle="1" w:styleId="CommentVarTok">
     <w:name w:val="CommentVarTok"/>
     <w:basedOn w:val="VerbatimChar"/>
     <w:rPr>
-      <w:color w:val="8f5902"/>
-      <w:shd w:val="clear" w:fill="f8f8f8"/>
+      <w:rFonts w:ascii="Consolas" w:hAnsi="Consolas"/>
       <w:b/>
       <w:i/>
+      <w:color w:val="8F5902"/>
+      <w:sz w:val="22"/>
+      <w:shd w:val="clear" w:color="auto" w:fill="F8F8F8"/>
     </w:rPr>
   </w:style>
   <w:style w:type="character" w:customStyle="1" w:styleId="OtherTok">
     <w:name w:val="OtherTok"/>
     <w:basedOn w:val="VerbatimChar"/>
     <w:rPr>
-      <w:color w:val="8f5902"/>
-      <w:shd w:val="clear" w:fill="f8f8f8"/>
+      <w:rFonts w:ascii="Consolas" w:hAnsi="Consolas"/>
+      <w:color w:val="8F5902"/>
+      <w:sz w:val="22"/>
+      <w:shd w:val="clear" w:color="auto" w:fill="F8F8F8"/>
     </w:rPr>
   </w:style>
   <w:style w:type="character" w:customStyle="1" w:styleId="FunctionTok">
     <w:name w:val="FunctionTok"/>
     <w:basedOn w:val="VerbatimChar"/>
     <w:rPr>
+      <w:rFonts w:ascii="Consolas" w:hAnsi="Consolas"/>
       <w:color w:val="000000"/>
-      <w:shd w:val="clear" w:fill="f8f8f8"/>
+      <w:sz w:val="22"/>
+      <w:shd w:val="clear" w:color="auto" w:fill="F8F8F8"/>
     </w:rPr>
   </w:style>
   <w:style w:type="character" w:customStyle="1" w:styleId="VariableTok">
     <w:name w:val="VariableTok"/>
     <w:basedOn w:val="VerbatimChar"/>
     <w:rPr>
+      <w:rFonts w:ascii="Consolas" w:hAnsi="Consolas"/>
       <w:color w:val="000000"/>
-      <w:shd w:val="clear" w:fill="f8f8f8"/>
+      <w:sz w:val="22"/>
+      <w:shd w:val="clear" w:color="auto" w:fill="F8F8F8"/>
     </w:rPr>
   </w:style>
   <w:style w:type="character" w:customStyle="1" w:styleId="ControlFlowTok">
     <w:name w:val="ControlFlowTok"/>
     <w:basedOn w:val="VerbatimChar"/>
     <w:rPr>
-      <w:color w:val="204a87"/>
-      <w:shd w:val="clear" w:fill="f8f8f8"/>
+      <w:rFonts w:ascii="Consolas" w:hAnsi="Consolas"/>
       <w:b/>
+      <w:color w:val="204A87"/>
+      <w:sz w:val="22"/>
+      <w:shd w:val="clear" w:color="auto" w:fill="F8F8F8"/>
     </w:rPr>
   </w:style>
   <w:style w:type="character" w:customStyle="1" w:styleId="OperatorTok">
     <w:name w:val="OperatorTok"/>
     <w:basedOn w:val="VerbatimChar"/>
     <w:rPr>
-      <w:color w:val="ce5c00"/>
-      <w:shd w:val="clear" w:fill="f8f8f8"/>
+      <w:rFonts w:ascii="Consolas" w:hAnsi="Consolas"/>
       <w:b/>
+      <w:color w:val="CE5C00"/>
+      <w:sz w:val="22"/>
+      <w:shd w:val="clear" w:color="auto" w:fill="F8F8F8"/>
     </w:rPr>
   </w:style>
   <w:style w:type="character" w:customStyle="1" w:styleId="BuiltInTok">
     <w:name w:val="BuiltInTok"/>
     <w:basedOn w:val="VerbatimChar"/>
     <w:rPr>
-      <w:shd w:val="clear" w:fill="f8f8f8"/>
+      <w:rFonts w:ascii="Consolas" w:hAnsi="Consolas"/>
+      <w:sz w:val="22"/>
+      <w:shd w:val="clear" w:color="auto" w:fill="F8F8F8"/>
     </w:rPr>
   </w:style>
   <w:style w:type="character" w:customStyle="1" w:styleId="ExtensionTok">
     <w:name w:val="ExtensionTok"/>
     <w:basedOn w:val="VerbatimChar"/>
     <w:rPr>
-      <w:shd w:val="clear" w:fill="f8f8f8"/>
+      <w:rFonts w:ascii="Consolas" w:hAnsi="Consolas"/>
+      <w:sz w:val="22"/>
+      <w:shd w:val="clear" w:color="auto" w:fill="F8F8F8"/>
     </w:rPr>
   </w:style>
   <w:style w:type="character" w:customStyle="1" w:styleId="PreprocessorTok">
     <w:name w:val="PreprocessorTok"/>
     <w:basedOn w:val="VerbatimChar"/>
     <w:rPr>
-      <w:color w:val="8f5902"/>
-      <w:shd w:val="clear" w:fill="f8f8f8"/>
+      <w:rFonts w:ascii="Consolas" w:hAnsi="Consolas"/>
       <w:i/>
+      <w:color w:val="8F5902"/>
+      <w:sz w:val="22"/>
+      <w:shd w:val="clear" w:color="auto" w:fill="F8F8F8"/>
     </w:rPr>
   </w:style>
   <w:style w:type="character" w:customStyle="1" w:styleId="AttributeTok">
     <w:name w:val="AttributeTok"/>
     <w:basedOn w:val="VerbatimChar"/>
     <w:rPr>
-      <w:color w:val="c4a000"/>
-      <w:shd w:val="clear" w:fill="f8f8f8"/>
+      <w:rFonts w:ascii="Consolas" w:hAnsi="Consolas"/>
+      <w:color w:val="C4A000"/>
+      <w:sz w:val="22"/>
+      <w:shd w:val="clear" w:color="auto" w:fill="F8F8F8"/>
     </w:rPr>
   </w:style>
   <w:style w:type="character" w:customStyle="1" w:styleId="RegionMarkerTok">
     <w:name w:val="RegionMarkerTok"/>
     <w:basedOn w:val="VerbatimChar"/>
     <w:rPr>
-      <w:shd w:val="clear" w:fill="f8f8f8"/>
+      <w:rFonts w:ascii="Consolas" w:hAnsi="Consolas"/>
+      <w:sz w:val="22"/>
+      <w:shd w:val="clear" w:color="auto" w:fill="F8F8F8"/>
     </w:rPr>
   </w:style>
   <w:style w:type="character" w:customStyle="1" w:styleId="InformationTok">
     <w:name w:val="InformationTok"/>
     <w:basedOn w:val="VerbatimChar"/>
     <w:rPr>
-      <w:color w:val="8f5902"/>
-      <w:shd w:val="clear" w:fill="f8f8f8"/>
+      <w:rFonts w:ascii="Consolas" w:hAnsi="Consolas"/>
       <w:b/>
       <w:i/>
+      <w:color w:val="8F5902"/>
+      <w:sz w:val="22"/>
+      <w:shd w:val="clear" w:color="auto" w:fill="F8F8F8"/>
     </w:rPr>
   </w:style>
   <w:style w:type="character" w:customStyle="1" w:styleId="WarningTok">
     <w:name w:val="WarningTok"/>
     <w:basedOn w:val="VerbatimChar"/>
     <w:rPr>
-      <w:color w:val="8f5902"/>
-      <w:shd w:val="clear" w:fill="f8f8f8"/>
+      <w:rFonts w:ascii="Consolas" w:hAnsi="Consolas"/>
       <w:b/>
       <w:i/>
+      <w:color w:val="8F5902"/>
+      <w:sz w:val="22"/>
+      <w:shd w:val="clear" w:color="auto" w:fill="F8F8F8"/>
     </w:rPr>
   </w:style>
   <w:style w:type="character" w:customStyle="1" w:styleId="AlertTok">
     <w:name w:val="AlertTok"/>
     <w:basedOn w:val="VerbatimChar"/>
     <w:rPr>
-      <w:color w:val="ef2929"/>
-      <w:shd w:val="clear" w:fill="f8f8f8"/>
+      <w:rFonts w:ascii="Consolas" w:hAnsi="Consolas"/>
+      <w:color w:val="EF2929"/>
+      <w:sz w:val="22"/>
+      <w:shd w:val="clear" w:color="auto" w:fill="F8F8F8"/>
     </w:rPr>
   </w:style>
   <w:style w:type="character" w:customStyle="1" w:styleId="ErrorTok">
     <w:name w:val="ErrorTok"/>
     <w:basedOn w:val="VerbatimChar"/>
     <w:rPr>
-      <w:color w:val="a40000"/>
-      <w:shd w:val="clear" w:fill="f8f8f8"/>
+      <w:rFonts w:ascii="Consolas" w:hAnsi="Consolas"/>
       <w:b/>
+      <w:color w:val="A40000"/>
+      <w:sz w:val="22"/>
+      <w:shd w:val="clear" w:color="auto" w:fill="F8F8F8"/>
     </w:rPr>
   </w:style>
   <w:style w:type="character" w:customStyle="1" w:styleId="NormalTok">
     <w:name w:val="NormalTok"/>
     <w:basedOn w:val="VerbatimChar"/>
     <w:rPr>
-      <w:shd w:val="clear" w:fill="f8f8f8"/>
+      <w:rFonts w:ascii="Consolas" w:hAnsi="Consolas"/>
+      <w:sz w:val="22"/>
+      <w:shd w:val="clear" w:color="auto" w:fill="F8F8F8"/>
+    </w:rPr>
+  </w:style>
+  <w:style w:type="paragraph" w:styleId="Header">
+    <w:name w:val="header"/>
+    <w:basedOn w:val="Normal"/>
+    <w:link w:val="HeaderChar"/>
+    <w:semiHidden/>
+    <w:unhideWhenUsed/>
+    <w:rsid w:val="004259D9"/>
+    <w:pPr>
+      <w:tabs>
+        <w:tab w:val="center" w:pos="4680"/>
+        <w:tab w:val="right" w:pos="9360"/>
+      </w:tabs>
+      <w:spacing w:after="0"/>
+    </w:pPr>
+  </w:style>
+  <w:style w:type="character" w:customStyle="1" w:styleId="HeaderChar">
+    <w:name w:val="Header Char"/>
+    <w:basedOn w:val="DefaultParagraphFont"/>
+    <w:link w:val="Header"/>
+    <w:semiHidden/>
+    <w:rsid w:val="004259D9"/>
+  </w:style>
+  <w:style w:type="paragraph" w:styleId="Footer">
+    <w:name w:val="footer"/>
+    <w:basedOn w:val="Normal"/>
+    <w:link w:val="FooterChar"/>
+    <w:semiHidden/>
+    <w:unhideWhenUsed/>
+    <w:rsid w:val="004259D9"/>
+    <w:pPr>
+      <w:tabs>
+        <w:tab w:val="center" w:pos="4680"/>
+        <w:tab w:val="right" w:pos="9360"/>
+      </w:tabs>
+      <w:spacing w:after="0"/>
+    </w:pPr>
+  </w:style>
+  <w:style w:type="character" w:customStyle="1" w:styleId="FooterChar">
+    <w:name w:val="Footer Char"/>
+    <w:basedOn w:val="DefaultParagraphFont"/>
+    <w:link w:val="Footer"/>
+    <w:semiHidden/>
+    <w:rsid w:val="004259D9"/>
+  </w:style>
+  <w:style w:type="character" w:styleId="CommentReference">
+    <w:name w:val="annotation reference"/>
+    <w:basedOn w:val="DefaultParagraphFont"/>
+    <w:semiHidden/>
+    <w:unhideWhenUsed/>
+    <w:rsid w:val="00046356"/>
+    <w:rPr>
+      <w:sz w:val="16"/>
+      <w:szCs w:val="16"/>
+    </w:rPr>
+  </w:style>
+  <w:style w:type="paragraph" w:styleId="CommentText">
+    <w:name w:val="annotation text"/>
+    <w:basedOn w:val="Normal"/>
+    <w:link w:val="CommentTextChar"/>
+    <w:semiHidden/>
+    <w:unhideWhenUsed/>
+    <w:rsid w:val="00046356"/>
+    <w:rPr>
+      <w:sz w:val="20"/>
+      <w:szCs w:val="20"/>
+    </w:rPr>
+  </w:style>
+  <w:style w:type="character" w:customStyle="1" w:styleId="CommentTextChar">
+    <w:name w:val="Comment Text Char"/>
+    <w:basedOn w:val="DefaultParagraphFont"/>
+    <w:link w:val="CommentText"/>
+    <w:semiHidden/>
+    <w:rsid w:val="00046356"/>
+    <w:rPr>
+      <w:sz w:val="20"/>
+      <w:szCs w:val="20"/>
+    </w:rPr>
+  </w:style>
+  <w:style w:type="paragraph" w:styleId="CommentSubject">
+    <w:name w:val="annotation subject"/>
+    <w:basedOn w:val="CommentText"/>
+    <w:next w:val="CommentText"/>
+    <w:link w:val="CommentSubjectChar"/>
+    <w:semiHidden/>
+    <w:unhideWhenUsed/>
+    <w:rsid w:val="00046356"/>
+    <w:rPr>
+      <w:b/>
+      <w:bCs/>
+    </w:rPr>
+  </w:style>
+  <w:style w:type="character" w:customStyle="1" w:styleId="CommentSubjectChar">
+    <w:name w:val="Comment Subject Char"/>
+    <w:basedOn w:val="CommentTextChar"/>
+    <w:link w:val="CommentSubject"/>
+    <w:semiHidden/>
+    <w:rsid w:val="00046356"/>
+    <w:rPr>
+      <w:b/>
+      <w:bCs/>
+      <w:sz w:val="20"/>
+      <w:szCs w:val="20"/>
+    </w:rPr>
+  </w:style>
+  <w:style w:type="paragraph" w:styleId="BalloonText">
+    <w:name w:val="Balloon Text"/>
+    <w:basedOn w:val="Normal"/>
+    <w:link w:val="BalloonTextChar"/>
+    <w:semiHidden/>
+    <w:unhideWhenUsed/>
+    <w:rsid w:val="00046356"/>
+    <w:pPr>
+      <w:spacing w:after="0"/>
+    </w:pPr>
+    <w:rPr>
+      <w:rFonts w:ascii="Segoe UI" w:hAnsi="Segoe UI" w:cs="Segoe UI"/>
+      <w:sz w:val="18"/>
+      <w:szCs w:val="18"/>
+    </w:rPr>
+  </w:style>
+  <w:style w:type="character" w:customStyle="1" w:styleId="BalloonTextChar">
+    <w:name w:val="Balloon Text Char"/>
+    <w:basedOn w:val="DefaultParagraphFont"/>
+    <w:link w:val="BalloonText"/>
+    <w:semiHidden/>
+    <w:rsid w:val="00046356"/>
+    <w:rPr>
+      <w:rFonts w:ascii="Segoe UI" w:hAnsi="Segoe UI" w:cs="Segoe UI"/>
+      <w:sz w:val="18"/>
+      <w:szCs w:val="18"/>
     </w:rPr>
   </w:style>
 </w:styles>

</xml_diff>